<commit_message>
rework project and add plots
</commit_message>
<xml_diff>
--- a/230223_manuscript_jw.docx
+++ b/230223_manuscript_jw.docx
@@ -1792,31 +1792,7 @@
                               <w:rPr>
                                 <w:rStyle w:val="FigureLegendTitleTegn"/>
                               </w:rPr>
-                              <w:t xml:space="preserve">Single trial </w:t>
-                            </w:r>
-                            <w:r>
-                              <w:rPr>
-                                <w:rStyle w:val="FigureLegendTitleTegn"/>
-                              </w:rPr>
-                              <w:t>tremor force</w:t>
-                            </w:r>
-                            <w:r>
-                              <w:rPr>
-                                <w:rStyle w:val="FigureLegendTitleTegn"/>
-                              </w:rPr>
-                              <w:t xml:space="preserve"> averages</w:t>
-                            </w:r>
-                            <w:r>
-                              <w:rPr>
-                                <w:rStyle w:val="FigureLegendTitleTegn"/>
-                              </w:rPr>
-                              <w:t xml:space="preserve"> differences</w:t>
-                            </w:r>
-                            <w:r>
-                              <w:rPr>
-                                <w:rStyle w:val="FigureLegendTitleTegn"/>
-                              </w:rPr>
-                              <w:t xml:space="preserve">. </w:t>
+                              <w:t xml:space="preserve">Single trial tremor force averages differences. </w:t>
                             </w:r>
                             <w:r>
                               <w:t>Split per feedback</w:t>
@@ -1852,19 +1828,7 @@
                             </w:r>
                             <w:proofErr w:type="spellEnd"/>
                             <w:r>
-                              <w:t xml:space="preserve">) and </w:t>
-                            </w:r>
-                            <w:r>
-                              <w:t>group</w:t>
-                            </w:r>
-                            <w:r>
-                              <w:t xml:space="preserve"> (</w:t>
-                            </w:r>
-                            <w:r>
-                              <w:t>ET vs. HC</w:t>
-                            </w:r>
-                            <w:r>
-                              <w:t>).</w:t>
+                              <w:t>) and group (ET vs. HC).</w:t>
                             </w:r>
                           </w:p>
                           <w:p/>
@@ -1989,31 +1953,7 @@
                         <w:rPr>
                           <w:rStyle w:val="FigureLegendTitleTegn"/>
                         </w:rPr>
-                        <w:t xml:space="preserve">Single trial </w:t>
-                      </w:r>
-                      <w:r>
-                        <w:rPr>
-                          <w:rStyle w:val="FigureLegendTitleTegn"/>
-                        </w:rPr>
-                        <w:t>tremor force</w:t>
-                      </w:r>
-                      <w:r>
-                        <w:rPr>
-                          <w:rStyle w:val="FigureLegendTitleTegn"/>
-                        </w:rPr>
-                        <w:t xml:space="preserve"> averages</w:t>
-                      </w:r>
-                      <w:r>
-                        <w:rPr>
-                          <w:rStyle w:val="FigureLegendTitleTegn"/>
-                        </w:rPr>
-                        <w:t xml:space="preserve"> differences</w:t>
-                      </w:r>
-                      <w:r>
-                        <w:rPr>
-                          <w:rStyle w:val="FigureLegendTitleTegn"/>
-                        </w:rPr>
-                        <w:t xml:space="preserve">. </w:t>
+                        <w:t xml:space="preserve">Single trial tremor force averages differences. </w:t>
                       </w:r>
                       <w:r>
                         <w:t>Split per feedback</w:t>
@@ -2049,19 +1989,7 @@
                       </w:r>
                       <w:proofErr w:type="spellEnd"/>
                       <w:r>
-                        <w:t xml:space="preserve">) and </w:t>
-                      </w:r>
-                      <w:r>
-                        <w:t>group</w:t>
-                      </w:r>
-                      <w:r>
-                        <w:t xml:space="preserve"> (</w:t>
-                      </w:r>
-                      <w:r>
-                        <w:t>ET vs. HC</w:t>
-                      </w:r>
-                      <w:r>
-                        <w:t>).</w:t>
+                        <w:t>) and group (ET vs. HC).</w:t>
                       </w:r>
                     </w:p>
                     <w:p/>
@@ -2410,19 +2338,19 @@
     </w:p>
     <w:tbl>
       <w:tblPr>
-        <w:tblW w:w="5103" w:type="dxa"/>
+        <w:tblW w:w="5296" w:type="dxa"/>
         <w:tblLook w:val="04A0" w:firstRow="1" w:lastRow="0" w:firstColumn="1" w:lastColumn="0" w:noHBand="0" w:noVBand="1"/>
       </w:tblPr>
       <w:tblGrid>
         <w:gridCol w:w="993"/>
         <w:gridCol w:w="692"/>
         <w:gridCol w:w="167"/>
-        <w:gridCol w:w="791"/>
+        <w:gridCol w:w="983"/>
         <w:gridCol w:w="792"/>
         <w:gridCol w:w="24"/>
         <w:gridCol w:w="877"/>
         <w:gridCol w:w="133"/>
-        <w:gridCol w:w="634"/>
+        <w:gridCol w:w="635"/>
       </w:tblGrid>
       <w:tr>
         <w:trPr>
@@ -2517,7 +2445,7 @@
         </w:tc>
         <w:tc>
           <w:tcPr>
-            <w:tcW w:w="791" w:type="dxa"/>
+            <w:tcW w:w="983" w:type="dxa"/>
             <w:tcBorders>
               <w:top w:val="single" w:sz="8" w:space="0" w:color="auto"/>
               <w:left w:val="nil"/>
@@ -2703,7 +2631,7 @@
         </w:tc>
         <w:tc>
           <w:tcPr>
-            <w:tcW w:w="791" w:type="dxa"/>
+            <w:tcW w:w="983" w:type="dxa"/>
             <w:tcBorders>
               <w:top w:val="single" w:sz="4" w:space="0" w:color="auto"/>
               <w:left w:val="nil"/>
@@ -3045,7 +2973,7 @@
         </w:tc>
         <w:tc>
           <w:tcPr>
-            <w:tcW w:w="958" w:type="dxa"/>
+            <w:tcW w:w="1150" w:type="dxa"/>
             <w:gridSpan w:val="2"/>
             <w:tcBorders>
               <w:top w:val="single" w:sz="4" w:space="0" w:color="auto"/>
@@ -3232,7 +3160,7 @@
         </w:tc>
         <w:tc>
           <w:tcPr>
-            <w:tcW w:w="958" w:type="dxa"/>
+            <w:tcW w:w="1150" w:type="dxa"/>
             <w:gridSpan w:val="2"/>
             <w:tcBorders>
               <w:top w:val="single" w:sz="4" w:space="0" w:color="auto"/>
@@ -3443,7 +3371,7 @@
         </w:tc>
         <w:tc>
           <w:tcPr>
-            <w:tcW w:w="958" w:type="dxa"/>
+            <w:tcW w:w="1150" w:type="dxa"/>
             <w:gridSpan w:val="2"/>
             <w:tcBorders>
               <w:top w:val="single" w:sz="4" w:space="0" w:color="auto"/>
@@ -3670,7 +3598,7 @@
         </w:tc>
         <w:tc>
           <w:tcPr>
-            <w:tcW w:w="958" w:type="dxa"/>
+            <w:tcW w:w="1150" w:type="dxa"/>
             <w:gridSpan w:val="2"/>
             <w:tcBorders>
               <w:top w:val="single" w:sz="4" w:space="0" w:color="auto"/>
@@ -3774,17 +3702,7 @@
                 <w:szCs w:val="15"/>
                 <w:lang w:val="en-GB" w:eastAsia="en-GB"/>
               </w:rPr>
-              <w:t>[0.0/1.8]</w:t>
-            </w:r>
-            <w:r>
-              <w:rPr>
-                <w:rFonts w:ascii="Times New Roman" w:eastAsia="Times New Roman" w:hAnsi="Times New Roman" w:cs="Times New Roman"/>
-                <w:color w:val="000000"/>
-                <w:sz w:val="15"/>
-                <w:szCs w:val="15"/>
-                <w:lang w:val="en-GB" w:eastAsia="en-GB"/>
-              </w:rPr>
-              <w:t xml:space="preserve"> </w:t>
+              <w:t xml:space="preserve">[0.0/1.8] </w:t>
             </w:r>
           </w:p>
         </w:tc>
@@ -3915,7 +3833,7 @@
         </w:tc>
         <w:tc>
           <w:tcPr>
-            <w:tcW w:w="958" w:type="dxa"/>
+            <w:tcW w:w="1150" w:type="dxa"/>
             <w:gridSpan w:val="2"/>
             <w:tcBorders>
               <w:top w:val="single" w:sz="4" w:space="0" w:color="auto"/>
@@ -4019,17 +3937,7 @@
                 <w:szCs w:val="15"/>
                 <w:lang w:val="en-GB" w:eastAsia="en-GB"/>
               </w:rPr>
-              <w:t>[102.0/111.0]</w:t>
-            </w:r>
-            <w:r>
-              <w:rPr>
-                <w:rFonts w:ascii="Times New Roman" w:eastAsia="Times New Roman" w:hAnsi="Times New Roman" w:cs="Times New Roman"/>
-                <w:color w:val="000000"/>
-                <w:sz w:val="15"/>
-                <w:szCs w:val="15"/>
-                <w:lang w:val="en-GB" w:eastAsia="en-GB"/>
-              </w:rPr>
-              <w:t xml:space="preserve"> </w:t>
+              <w:t xml:space="preserve">[102.0/111.0] </w:t>
             </w:r>
           </w:p>
         </w:tc>
@@ -4142,13 +4050,13 @@
                 <w:szCs w:val="15"/>
                 <w:lang w:val="en-GB" w:eastAsia="en-GB"/>
               </w:rPr>
-              <w:t>-</w:t>
+              <w:t>41.00</w:t>
             </w:r>
           </w:p>
         </w:tc>
         <w:tc>
           <w:tcPr>
-            <w:tcW w:w="958" w:type="dxa"/>
+            <w:tcW w:w="1150" w:type="dxa"/>
             <w:gridSpan w:val="2"/>
             <w:tcBorders>
               <w:top w:val="single" w:sz="4" w:space="0" w:color="auto"/>
@@ -4179,7 +4087,7 @@
                 <w:szCs w:val="15"/>
                 <w:lang w:val="en-GB" w:eastAsia="en-GB"/>
               </w:rPr>
-              <w:t>41.00</w:t>
+              <w:t>[31.6/47.4]</w:t>
             </w:r>
           </w:p>
         </w:tc>
@@ -4252,7 +4160,7 @@
                 <w:szCs w:val="15"/>
                 <w:lang w:val="en-GB" w:eastAsia="en-GB"/>
               </w:rPr>
-              <w:t>[31.6/47.4]</w:t>
+              <w:t>-</w:t>
             </w:r>
           </w:p>
         </w:tc>
@@ -4299,7 +4207,7 @@
         </w:trPr>
         <w:tc>
           <w:tcPr>
-            <w:tcW w:w="5103" w:type="dxa"/>
+            <w:tcW w:w="5296" w:type="dxa"/>
             <w:gridSpan w:val="9"/>
             <w:tcBorders>
               <w:top w:val="single" w:sz="8" w:space="0" w:color="auto"/>
@@ -4482,76 +4390,21 @@
         <w:rPr>
           <w:noProof/>
         </w:rPr>
-        <w:t>he tremor relevant frequency spectrum</w:t>
-      </w:r>
-      <w:r>
-        <w:rPr>
-          <w:noProof/>
-        </w:rPr>
-        <w:t xml:space="preserve"> (4-12 Hz)</w:t>
-      </w:r>
-      <w:r>
-        <w:rPr>
-          <w:noProof/>
-        </w:rPr>
-        <w:t xml:space="preserve"> significantly differed</w:t>
-      </w:r>
-      <w:r>
-        <w:rPr>
-          <w:noProof/>
-        </w:rPr>
-        <w:t xml:space="preserve"> between </w:t>
-      </w:r>
-      <w:r>
-        <w:rPr>
-          <w:noProof/>
-        </w:rPr>
-        <w:t>patients and controls</w:t>
-      </w:r>
-      <w:r>
-        <w:rPr>
-          <w:noProof/>
-        </w:rPr>
-        <w:t xml:space="preserve"> in each of the feedback </w:t>
-      </w:r>
-      <w:r>
-        <w:rPr>
-          <w:noProof/>
-        </w:rPr>
-        <w:t>conditions</w:t>
-      </w:r>
-      <w:r>
-        <w:rPr>
-          <w:noProof/>
-        </w:rPr>
-        <w:t xml:space="preserve"> </w:t>
-      </w:r>
-      <w:r>
-        <w:rPr>
-          <w:noProof/>
-        </w:rPr>
-        <w:t>(</w:t>
-      </w:r>
-      <w:r>
-        <w:rPr>
-          <w:noProof/>
-        </w:rPr>
-        <w:t xml:space="preserve">visual only (t[53]=39.00, p=0.018), </w:t>
-      </w:r>
-      <w:r>
-        <w:rPr>
-          <w:noProof/>
-        </w:rPr>
-        <w:t>auditiv-visual (t[53]=24.00, p=0.041) and auditiv only (t[53]=42.00, p=0.</w:t>
+        <w:t xml:space="preserve">he </w:t>
       </w:r>
       <w:commentRangeStart w:id="4"/>
       <w:commentRangeStart w:id="5"/>
-      <w:commentRangeStart w:id="6"/>
-      <w:r>
-        <w:rPr>
-          <w:noProof/>
-        </w:rPr>
-        <w:t>013</w:t>
+      <w:r>
+        <w:rPr>
+          <w:noProof/>
+        </w:rPr>
+        <w:t>tremor relevant frequency spectrum</w:t>
+      </w:r>
+      <w:r>
+        <w:rPr>
+          <w:noProof/>
+        </w:rPr>
+        <w:t xml:space="preserve"> </w:t>
       </w:r>
       <w:commentRangeEnd w:id="4"/>
       <w:r>
@@ -4573,6 +4426,75 @@
         </w:rPr>
         <w:commentReference w:id="5"/>
       </w:r>
+      <w:r>
+        <w:rPr>
+          <w:noProof/>
+        </w:rPr>
+        <w:t>(4-12 Hz)</w:t>
+      </w:r>
+      <w:r>
+        <w:rPr>
+          <w:noProof/>
+        </w:rPr>
+        <w:t xml:space="preserve"> significantly differed</w:t>
+      </w:r>
+      <w:r>
+        <w:rPr>
+          <w:noProof/>
+        </w:rPr>
+        <w:t xml:space="preserve"> between </w:t>
+      </w:r>
+      <w:r>
+        <w:rPr>
+          <w:noProof/>
+        </w:rPr>
+        <w:t>patients and controls</w:t>
+      </w:r>
+      <w:r>
+        <w:rPr>
+          <w:noProof/>
+        </w:rPr>
+        <w:t xml:space="preserve"> in each of the feedback </w:t>
+      </w:r>
+      <w:r>
+        <w:rPr>
+          <w:noProof/>
+        </w:rPr>
+        <w:t>conditions</w:t>
+      </w:r>
+      <w:r>
+        <w:rPr>
+          <w:noProof/>
+        </w:rPr>
+        <w:t xml:space="preserve"> </w:t>
+      </w:r>
+      <w:r>
+        <w:rPr>
+          <w:noProof/>
+        </w:rPr>
+        <w:t>(</w:t>
+      </w:r>
+      <w:r>
+        <w:rPr>
+          <w:noProof/>
+        </w:rPr>
+        <w:t xml:space="preserve">visual only (t[53]=39.00, p=0.018), </w:t>
+      </w:r>
+      <w:r>
+        <w:rPr>
+          <w:noProof/>
+        </w:rPr>
+        <w:t>auditiv-visual (t[53]=24.00, p=0.041) and auditiv only (t[53]=42.00, p=0.</w:t>
+      </w:r>
+      <w:commentRangeStart w:id="6"/>
+      <w:commentRangeStart w:id="7"/>
+      <w:commentRangeStart w:id="8"/>
+      <w:r>
+        <w:rPr>
+          <w:noProof/>
+        </w:rPr>
+        <w:t>013</w:t>
+      </w:r>
       <w:commentRangeEnd w:id="6"/>
       <w:r>
         <w:rPr>
@@ -4583,268 +4505,6 @@
         </w:rPr>
         <w:commentReference w:id="6"/>
       </w:r>
-      <w:r>
-        <w:rPr>
-          <w:noProof/>
-        </w:rPr>
-        <w:t>)</w:t>
-      </w:r>
-      <w:r>
-        <w:rPr>
-          <w:noProof/>
-        </w:rPr>
-        <w:t>.</w:t>
-      </w:r>
-      <w:r>
-        <w:rPr>
-          <w:noProof/>
-        </w:rPr>
-        <w:t xml:space="preserve"> </w:t>
-      </w:r>
-    </w:p>
-    <w:p>
-      <w:pPr>
-        <w:pStyle w:val="MainTextwithTab"/>
-        <w:rPr>
-          <w:noProof/>
-        </w:rPr>
-      </w:pPr>
-      <w:r>
-        <w:rPr>
-          <w:noProof/>
-        </w:rPr>
-        <w:t>These stayed significant when including clinical scores such as TETRAS in the analysis</w:t>
-      </w:r>
-      <w:r>
-        <w:rPr>
-          <w:noProof/>
-        </w:rPr>
-        <w:t>.</w:t>
-      </w:r>
-    </w:p>
-    <w:p>
-      <w:pPr>
-        <w:pStyle w:val="MainTextwithTab"/>
-        <w:rPr>
-          <w:noProof/>
-        </w:rPr>
-      </w:pPr>
-      <w:r>
-        <w:rPr>
-          <w:noProof/>
-        </w:rPr>
-        <w:t>Patients showed a significant difference between low vs. high feedback per condition (</w:t>
-      </w:r>
-      <w:r>
-        <w:rPr>
-          <w:noProof/>
-        </w:rPr>
-        <w:t>visual</w:t>
-      </w:r>
-      <w:r>
-        <w:rPr>
-          <w:noProof/>
-        </w:rPr>
-        <w:t>:  p=</w:t>
-      </w:r>
-      <w:r>
-        <w:rPr>
-          <w:noProof/>
-        </w:rPr>
-        <w:t>0.00</w:t>
-      </w:r>
-      <w:r>
-        <w:rPr>
-          <w:noProof/>
-        </w:rPr>
-        <w:t>6</w:t>
-      </w:r>
-      <w:r>
-        <w:rPr>
-          <w:noProof/>
-        </w:rPr>
-        <w:t>; auditiv-visual: p=</w:t>
-      </w:r>
-      <w:r>
-        <w:rPr>
-          <w:noProof/>
-        </w:rPr>
-        <w:t>0.049; auditiv: p=0.00</w:t>
-      </w:r>
-      <w:r>
-        <w:rPr>
-          <w:noProof/>
-        </w:rPr>
-        <w:t>8</w:t>
-      </w:r>
-      <w:r>
-        <w:rPr>
-          <w:noProof/>
-        </w:rPr>
-        <w:t>), Controls showed a significant difference between low vs. high feedback per condition (visual: p=</w:t>
-      </w:r>
-      <w:r>
-        <w:rPr>
-          <w:noProof/>
-        </w:rPr>
-        <w:t>0.09</w:t>
-      </w:r>
-      <w:r>
-        <w:rPr>
-          <w:noProof/>
-        </w:rPr>
-        <w:t>; auditiv-visual: p=</w:t>
-      </w:r>
-      <w:r>
-        <w:rPr>
-          <w:noProof/>
-        </w:rPr>
-        <w:t xml:space="preserve">0.048, </w:t>
-      </w:r>
-      <w:r>
-        <w:rPr>
-          <w:noProof/>
-        </w:rPr>
-        <w:t xml:space="preserve">auditiv: </w:t>
-      </w:r>
-      <w:r>
-        <w:rPr>
-          <w:noProof/>
-        </w:rPr>
-        <w:t>p=0.065</w:t>
-      </w:r>
-      <w:r>
-        <w:rPr>
-          <w:noProof/>
-        </w:rPr>
-        <w:t>)</w:t>
-      </w:r>
-    </w:p>
-    <w:p>
-      <w:pPr>
-        <w:pStyle w:val="MainTextwithTab"/>
-        <w:rPr>
-          <w:noProof/>
-        </w:rPr>
-      </w:pPr>
-    </w:p>
-    <w:p>
-      <w:pPr>
-        <w:pStyle w:val="MainTextwithTab"/>
-        <w:rPr>
-          <w:noProof/>
-        </w:rPr>
-      </w:pPr>
-    </w:p>
-    <w:p>
-      <w:pPr>
-        <w:pStyle w:val="Heading2"/>
-        <w:rPr>
-          <w:noProof/>
-        </w:rPr>
-      </w:pPr>
-      <w:r>
-        <w:rPr>
-          <w:noProof/>
-        </w:rPr>
-        <w:t>Pupil Size</w:t>
-      </w:r>
-    </w:p>
-    <w:p>
-      <w:pPr>
-        <w:pStyle w:val="MainTextwithTab"/>
-        <w:rPr>
-          <w:noProof/>
-        </w:rPr>
-      </w:pPr>
-      <w:r>
-        <w:t xml:space="preserve">Pupil dilation also revealed significant differences between </w:t>
-      </w:r>
-      <w:r>
-        <w:rPr>
-          <w:noProof/>
-        </w:rPr>
-        <w:t>each feedback conditions in some of the feedback types, visual only (t[53]=</w:t>
-      </w:r>
-      <w:r>
-        <w:rPr>
-          <w:noProof/>
-        </w:rPr>
-        <w:t>2</w:t>
-      </w:r>
-      <w:r>
-        <w:rPr>
-          <w:noProof/>
-        </w:rPr>
-        <w:t>.00, p=0.</w:t>
-      </w:r>
-      <w:r>
-        <w:rPr>
-          <w:noProof/>
-        </w:rPr>
-        <w:t>02</w:t>
-      </w:r>
-      <w:r>
-        <w:rPr>
-          <w:noProof/>
-        </w:rPr>
-        <w:t>8</w:t>
-      </w:r>
-      <w:r>
-        <w:rPr>
-          <w:noProof/>
-        </w:rPr>
-        <w:t>), auditiv-visual (t[53]=</w:t>
-      </w:r>
-      <w:r>
-        <w:rPr>
-          <w:noProof/>
-        </w:rPr>
-        <w:t>2.33</w:t>
-      </w:r>
-      <w:r>
-        <w:rPr>
-          <w:noProof/>
-        </w:rPr>
-        <w:t>, p=0.0</w:t>
-      </w:r>
-      <w:r>
-        <w:rPr>
-          <w:noProof/>
-        </w:rPr>
-        <w:t>22</w:t>
-      </w:r>
-      <w:r>
-        <w:rPr>
-          <w:noProof/>
-        </w:rPr>
-        <w:t>) and auditiv only (t[53]=</w:t>
-      </w:r>
-      <w:r>
-        <w:rPr>
-          <w:noProof/>
-        </w:rPr>
-        <w:t>1.33</w:t>
-      </w:r>
-      <w:r>
-        <w:rPr>
-          <w:noProof/>
-        </w:rPr>
-        <w:t>, p=0.</w:t>
-      </w:r>
-      <w:commentRangeStart w:id="7"/>
-      <w:r>
-        <w:rPr>
-          <w:noProof/>
-        </w:rPr>
-        <w:t>0</w:t>
-      </w:r>
-      <w:r>
-        <w:rPr>
-          <w:noProof/>
-        </w:rPr>
-        <w:t>47</w:t>
-      </w:r>
       <w:commentRangeEnd w:id="7"/>
       <w:r>
         <w:rPr>
@@ -4855,6 +4515,16 @@
         </w:rPr>
         <w:commentReference w:id="7"/>
       </w:r>
+      <w:commentRangeEnd w:id="8"/>
+      <w:r>
+        <w:rPr>
+          <w:rStyle w:val="CommentReference"/>
+          <w:rFonts w:asciiTheme="minorHAnsi" w:eastAsiaTheme="minorHAnsi" w:hAnsiTheme="minorHAnsi" w:cstheme="minorBidi"/>
+          <w:color w:val="auto"/>
+          <w:lang w:val="de-DE"/>
+        </w:rPr>
+        <w:commentReference w:id="8"/>
+      </w:r>
       <w:r>
         <w:rPr>
           <w:noProof/>
@@ -4865,7 +4535,330 @@
         <w:rPr>
           <w:noProof/>
         </w:rPr>
-        <w:t xml:space="preserve">. </w:t>
+        <w:t>.</w:t>
+      </w:r>
+      <w:r>
+        <w:rPr>
+          <w:noProof/>
+        </w:rPr>
+        <w:t xml:space="preserve"> </w:t>
+      </w:r>
+    </w:p>
+    <w:p>
+      <w:pPr>
+        <w:pStyle w:val="MainTextwithTab"/>
+        <w:rPr>
+          <w:noProof/>
+        </w:rPr>
+      </w:pPr>
+      <w:r>
+        <w:rPr>
+          <w:noProof/>
+        </w:rPr>
+        <w:t xml:space="preserve">These stayed significant when including clinical scores such as </w:t>
+      </w:r>
+      <w:r>
+        <w:rPr>
+          <w:noProof/>
+        </w:rPr>
+        <w:t>Schahmann</w:t>
+      </w:r>
+      <w:r>
+        <w:rPr>
+          <w:noProof/>
+        </w:rPr>
+        <w:t xml:space="preserve"> in the analysis</w:t>
+      </w:r>
+      <w:r>
+        <w:rPr>
+          <w:noProof/>
+        </w:rPr>
+        <w:t>.</w:t>
+      </w:r>
+    </w:p>
+    <w:p>
+      <w:pPr>
+        <w:pStyle w:val="MainTextwithTab"/>
+        <w:rPr>
+          <w:noProof/>
+        </w:rPr>
+      </w:pPr>
+      <w:r>
+        <w:rPr>
+          <w:noProof/>
+        </w:rPr>
+        <w:t>Patients showed a significant difference between low vs. high feedback per condition (</w:t>
+      </w:r>
+      <w:r>
+        <w:rPr>
+          <w:noProof/>
+        </w:rPr>
+        <w:t>visual</w:t>
+      </w:r>
+      <w:r>
+        <w:rPr>
+          <w:noProof/>
+        </w:rPr>
+        <w:t>:  p=</w:t>
+      </w:r>
+      <w:r>
+        <w:rPr>
+          <w:noProof/>
+        </w:rPr>
+        <w:t>0.00</w:t>
+      </w:r>
+      <w:r>
+        <w:rPr>
+          <w:noProof/>
+        </w:rPr>
+        <w:t>6</w:t>
+      </w:r>
+      <w:r>
+        <w:rPr>
+          <w:noProof/>
+        </w:rPr>
+        <w:t>; auditiv-visual: p=</w:t>
+      </w:r>
+      <w:r>
+        <w:rPr>
+          <w:noProof/>
+        </w:rPr>
+        <w:t>0.049; auditiv: p=0.00</w:t>
+      </w:r>
+      <w:r>
+        <w:rPr>
+          <w:noProof/>
+        </w:rPr>
+        <w:t>8</w:t>
+      </w:r>
+      <w:r>
+        <w:rPr>
+          <w:noProof/>
+        </w:rPr>
+        <w:t xml:space="preserve">), </w:t>
+      </w:r>
+      <w:r>
+        <w:rPr>
+          <w:noProof/>
+          <w:highlight w:val="red"/>
+        </w:rPr>
+        <w:t>Controls showed a significant difference between low vs. high feedback per condition (visual: p=</w:t>
+      </w:r>
+      <w:r>
+        <w:rPr>
+          <w:noProof/>
+          <w:highlight w:val="red"/>
+        </w:rPr>
+        <w:t>0.09</w:t>
+      </w:r>
+      <w:r>
+        <w:rPr>
+          <w:noProof/>
+          <w:highlight w:val="red"/>
+        </w:rPr>
+        <w:t>; auditiv-visual: p=</w:t>
+      </w:r>
+      <w:r>
+        <w:rPr>
+          <w:noProof/>
+          <w:highlight w:val="red"/>
+        </w:rPr>
+        <w:t xml:space="preserve">0.048, </w:t>
+      </w:r>
+      <w:r>
+        <w:rPr>
+          <w:noProof/>
+          <w:highlight w:val="red"/>
+        </w:rPr>
+        <w:t xml:space="preserve">auditiv: </w:t>
+      </w:r>
+      <w:r>
+        <w:rPr>
+          <w:noProof/>
+          <w:highlight w:val="red"/>
+        </w:rPr>
+        <w:t>p=0.065</w:t>
+      </w:r>
+      <w:r>
+        <w:rPr>
+          <w:noProof/>
+          <w:highlight w:val="red"/>
+        </w:rPr>
+        <w:t>)</w:t>
+      </w:r>
+    </w:p>
+    <w:p>
+      <w:pPr>
+        <w:pStyle w:val="MainTextwithTab"/>
+        <w:rPr>
+          <w:noProof/>
+        </w:rPr>
+      </w:pPr>
+    </w:p>
+    <w:p>
+      <w:pPr>
+        <w:pStyle w:val="MainTextwithTab"/>
+        <w:rPr>
+          <w:noProof/>
+        </w:rPr>
+      </w:pPr>
+    </w:p>
+    <w:p>
+      <w:pPr>
+        <w:pStyle w:val="Heading2"/>
+        <w:rPr>
+          <w:noProof/>
+        </w:rPr>
+      </w:pPr>
+      <w:r>
+        <w:rPr>
+          <w:noProof/>
+        </w:rPr>
+        <w:t>Pupil Size</w:t>
+      </w:r>
+    </w:p>
+    <w:p>
+      <w:pPr>
+        <w:pStyle w:val="MainTextwithTab"/>
+        <w:rPr>
+          <w:noProof/>
+        </w:rPr>
+      </w:pPr>
+      <w:r>
+        <w:rPr>
+          <w:highlight w:val="red"/>
+        </w:rPr>
+        <w:t xml:space="preserve">Pupil dilation also revealed significant differences between </w:t>
+      </w:r>
+      <w:r>
+        <w:rPr>
+          <w:noProof/>
+          <w:highlight w:val="red"/>
+        </w:rPr>
+        <w:t>each feedback conditions in some of the feedback types, visual only (t[53]=</w:t>
+      </w:r>
+      <w:r>
+        <w:rPr>
+          <w:noProof/>
+          <w:highlight w:val="red"/>
+        </w:rPr>
+        <w:t>2</w:t>
+      </w:r>
+      <w:r>
+        <w:rPr>
+          <w:noProof/>
+          <w:highlight w:val="red"/>
+        </w:rPr>
+        <w:t>.00, p=0.</w:t>
+      </w:r>
+      <w:r>
+        <w:rPr>
+          <w:noProof/>
+          <w:highlight w:val="red"/>
+        </w:rPr>
+        <w:t>02</w:t>
+      </w:r>
+      <w:r>
+        <w:rPr>
+          <w:noProof/>
+          <w:highlight w:val="red"/>
+        </w:rPr>
+        <w:t>8</w:t>
+      </w:r>
+      <w:r>
+        <w:rPr>
+          <w:noProof/>
+          <w:highlight w:val="red"/>
+        </w:rPr>
+        <w:t>), auditiv-visual (t[53]=</w:t>
+      </w:r>
+      <w:r>
+        <w:rPr>
+          <w:noProof/>
+          <w:highlight w:val="red"/>
+        </w:rPr>
+        <w:t>2.33</w:t>
+      </w:r>
+      <w:r>
+        <w:rPr>
+          <w:noProof/>
+          <w:highlight w:val="red"/>
+        </w:rPr>
+        <w:t>, p=0.0</w:t>
+      </w:r>
+      <w:r>
+        <w:rPr>
+          <w:noProof/>
+          <w:highlight w:val="red"/>
+        </w:rPr>
+        <w:t>22</w:t>
+      </w:r>
+      <w:r>
+        <w:rPr>
+          <w:noProof/>
+          <w:highlight w:val="red"/>
+        </w:rPr>
+        <w:t>) and auditiv only (t[53]=</w:t>
+      </w:r>
+      <w:r>
+        <w:rPr>
+          <w:noProof/>
+          <w:highlight w:val="red"/>
+        </w:rPr>
+        <w:t>1.33</w:t>
+      </w:r>
+      <w:r>
+        <w:rPr>
+          <w:noProof/>
+          <w:highlight w:val="red"/>
+        </w:rPr>
+        <w:t>, p=0.</w:t>
+      </w:r>
+      <w:commentRangeStart w:id="9"/>
+      <w:r>
+        <w:rPr>
+          <w:noProof/>
+          <w:highlight w:val="red"/>
+        </w:rPr>
+        <w:t>0</w:t>
+      </w:r>
+      <w:r>
+        <w:rPr>
+          <w:noProof/>
+          <w:highlight w:val="red"/>
+        </w:rPr>
+        <w:t>47</w:t>
+      </w:r>
+      <w:commentRangeEnd w:id="9"/>
+      <w:r>
+        <w:rPr>
+          <w:rStyle w:val="CommentReference"/>
+          <w:rFonts w:asciiTheme="minorHAnsi" w:eastAsiaTheme="minorHAnsi" w:hAnsiTheme="minorHAnsi" w:cstheme="minorBidi"/>
+          <w:color w:val="auto"/>
+          <w:highlight w:val="red"/>
+          <w:lang w:val="de-DE"/>
+        </w:rPr>
+        <w:commentReference w:id="9"/>
+      </w:r>
+      <w:r>
+        <w:rPr>
+          <w:noProof/>
+          <w:highlight w:val="red"/>
+        </w:rPr>
+        <w:t>)</w:t>
+      </w:r>
+      <w:r>
+        <w:rPr>
+          <w:noProof/>
+          <w:highlight w:val="red"/>
+        </w:rPr>
+        <w:t>.</w:t>
+      </w:r>
+      <w:r>
+        <w:rPr>
+          <w:noProof/>
+        </w:rPr>
+        <w:t xml:space="preserve"> </w:t>
       </w:r>
     </w:p>
     <w:p>
@@ -5080,19 +5073,7 @@
                               <w:rPr>
                                 <w:rStyle w:val="FigureLegendTitleTegn"/>
                               </w:rPr>
-                              <w:t xml:space="preserve">Single trial </w:t>
-                            </w:r>
-                            <w:r>
-                              <w:rPr>
-                                <w:rStyle w:val="FigureLegendTitleTegn"/>
-                              </w:rPr>
-                              <w:t>pupil size</w:t>
-                            </w:r>
-                            <w:r>
-                              <w:rPr>
-                                <w:rStyle w:val="FigureLegendTitleTegn"/>
-                              </w:rPr>
-                              <w:t xml:space="preserve"> differences. </w:t>
+                              <w:t xml:space="preserve">Single trial pupil size differences. </w:t>
                             </w:r>
                             <w:r>
                               <w:t>Split per feedback</w:t>
@@ -5229,19 +5210,7 @@
                         <w:rPr>
                           <w:rStyle w:val="FigureLegendTitleTegn"/>
                         </w:rPr>
-                        <w:t xml:space="preserve">Single trial </w:t>
-                      </w:r>
-                      <w:r>
-                        <w:rPr>
-                          <w:rStyle w:val="FigureLegendTitleTegn"/>
-                        </w:rPr>
-                        <w:t>pupil size</w:t>
-                      </w:r>
-                      <w:r>
-                        <w:rPr>
-                          <w:rStyle w:val="FigureLegendTitleTegn"/>
-                        </w:rPr>
-                        <w:t xml:space="preserve"> differences. </w:t>
+                        <w:t xml:space="preserve">Single trial pupil size differences. </w:t>
                       </w:r>
                       <w:r>
                         <w:t>Split per feedback</w:t>
@@ -5315,12 +5284,12 @@
       <w:pPr>
         <w:pStyle w:val="Heading1"/>
       </w:pPr>
-      <w:commentRangeStart w:id="8"/>
-      <w:commentRangeStart w:id="9"/>
+      <w:commentRangeStart w:id="10"/>
+      <w:commentRangeStart w:id="11"/>
       <w:r>
         <w:t>Discussion</w:t>
       </w:r>
-      <w:commentRangeEnd w:id="8"/>
+      <w:commentRangeEnd w:id="10"/>
       <w:r>
         <w:rPr>
           <w:rStyle w:val="CommentReference"/>
@@ -5331,9 +5300,9 @@
           <w:kern w:val="0"/>
           <w:lang w:val="de-DE"/>
         </w:rPr>
-        <w:commentReference w:id="8"/>
-      </w:r>
-      <w:commentRangeEnd w:id="9"/>
+        <w:commentReference w:id="10"/>
+      </w:r>
+      <w:commentRangeEnd w:id="11"/>
       <w:r>
         <w:rPr>
           <w:rStyle w:val="CommentReference"/>
@@ -5344,7 +5313,7 @@
           <w:kern w:val="0"/>
           <w:lang w:val="de-DE"/>
         </w:rPr>
-        <w:commentReference w:id="9"/>
+        <w:commentReference w:id="11"/>
       </w:r>
     </w:p>
     <w:p>
@@ -5425,14 +5394,7 @@
         <w:rPr>
           <w:rStyle w:val="MainTextTegn"/>
         </w:rPr>
-        <w:t xml:space="preserve"> </w:t>
-      </w:r>
-      <w:r>
-        <w:rPr>
-          <w:rStyle w:val="MainTextTegn"/>
-        </w:rPr>
-        <w:lastRenderedPageBreak/>
-        <w:t>with an increase</w:t>
+        <w:t xml:space="preserve"> with an increase</w:t>
       </w:r>
       <w:r>
         <w:rPr>
@@ -5541,7 +5503,21 @@
           <w:sz w:val="20"/>
           <w:szCs w:val="20"/>
         </w:rPr>
-        <w:t xml:space="preserve"> the largest </w:t>
+        <w:t xml:space="preserve"> the </w:t>
+      </w:r>
+      <w:r>
+        <w:rPr>
+          <w:rStyle w:val="Heading2Char"/>
+          <w:rFonts w:ascii="STIX Two Text" w:eastAsiaTheme="minorEastAsia" w:hAnsi="STIX Two Text"/>
+          <w:b w:val="0"/>
+          <w:bCs w:val="0"/>
+          <w:iCs w:val="0"/>
+          <w:color w:val="000000" w:themeColor="text1"/>
+          <w:sz w:val="20"/>
+          <w:szCs w:val="20"/>
+        </w:rPr>
+        <w:lastRenderedPageBreak/>
+        <w:t xml:space="preserve">largest </w:t>
       </w:r>
       <w:r>
         <w:rPr>
@@ -8101,16 +8077,7 @@
           <w:sz w:val="18"/>
           <w:szCs w:val="18"/>
         </w:rPr>
-        <w:t xml:space="preserve">-cortical circuit. Since the thalamus is a key node not only within the PD resting tremor network but also action tremor networks as well, an amplification of action tremor by </w:t>
-      </w:r>
-      <w:r>
-        <w:rPr>
-          <w:rFonts w:ascii="Helvetica" w:hAnsi="Helvetica" w:cs="Helvetica"/>
-          <w:color w:val="141413"/>
-          <w:sz w:val="18"/>
-          <w:szCs w:val="18"/>
-        </w:rPr>
-        <w:t>ascending noradrenergic systems seems likely. Enhanced feedback</w:t>
+        <w:t>-cortical circuit. Since the thalamus is a key node not only within the PD resting tremor network but also action tremor networks as well, an amplification of action tremor by ascending noradrenergic systems seems likely. Enhanced feedback</w:t>
       </w:r>
       <w:r>
         <w:rPr>
@@ -8155,7 +8122,16 @@
           <w:sz w:val="18"/>
           <w:szCs w:val="18"/>
         </w:rPr>
-        <w:t xml:space="preserve"> might cause arousal/psychological stress and thereby </w:t>
+        <w:t xml:space="preserve"> </w:t>
+      </w:r>
+      <w:r>
+        <w:rPr>
+          <w:rFonts w:ascii="Helvetica" w:hAnsi="Helvetica" w:cs="Helvetica"/>
+          <w:color w:val="141413"/>
+          <w:sz w:val="18"/>
+          <w:szCs w:val="18"/>
+        </w:rPr>
+        <w:t xml:space="preserve">might cause arousal/psychological stress and thereby </w:t>
       </w:r>
       <w:r>
         <w:rPr>
@@ -8649,7 +8625,22 @@
         <w:t xml:space="preserve">patients </w:t>
       </w:r>
       <w:r>
-        <w:t>with essential tremor 12 healthy control</w:t>
+        <w:t xml:space="preserve">with essential tremor </w:t>
+      </w:r>
+      <w:r>
+        <w:rPr>
+          <w:highlight w:val="red"/>
+        </w:rPr>
+        <w:t>1</w:t>
+      </w:r>
+      <w:r>
+        <w:rPr>
+          <w:highlight w:val="red"/>
+        </w:rPr>
+        <w:t>4</w:t>
+      </w:r>
+      <w:r>
+        <w:t xml:space="preserve"> healthy control</w:t>
       </w:r>
       <w:r>
         <w:t>s were included</w:t>
@@ -8755,6 +8746,352 @@
     <w:p>
       <w:pPr>
         <w:pStyle w:val="MethodsText"/>
+      </w:pPr>
+      <w:r>
+        <w:t xml:space="preserve">During the experiment probands were asked to match a </w:t>
+      </w:r>
+      <w:r>
+        <w:t>target force by using a grip force sensor.</w:t>
+      </w:r>
+      <w:r>
+        <w:t xml:space="preserve"> </w:t>
+      </w:r>
+      <w:r>
+        <w:t xml:space="preserve">Feedback </w:t>
+      </w:r>
+      <w:r>
+        <w:t>about</w:t>
+      </w:r>
+      <w:r>
+        <w:t xml:space="preserve"> </w:t>
+      </w:r>
+      <w:r>
+        <w:t>the target and the movement was given e</w:t>
+      </w:r>
+      <w:r>
+        <w:t>ither visual</w:t>
+      </w:r>
+      <w:r>
+        <w:t>ly</w:t>
+      </w:r>
+      <w:r>
+        <w:t xml:space="preserve"> on a computer screen</w:t>
+      </w:r>
+      <w:r>
+        <w:t xml:space="preserve"> or auditory</w:t>
+      </w:r>
+      <w:r>
+        <w:t xml:space="preserve"> via headphones</w:t>
+      </w:r>
+      <w:r>
+        <w:t xml:space="preserve"> or </w:t>
+      </w:r>
+      <w:r>
+        <w:t xml:space="preserve">with </w:t>
+      </w:r>
+      <w:r>
+        <w:t>a combination of bot</w:t>
+      </w:r>
+      <w:r>
+        <w:t>h.</w:t>
+      </w:r>
+      <w:r>
+        <w:t xml:space="preserve"> </w:t>
+      </w:r>
+      <w:r>
+        <w:t>Force data</w:t>
+      </w:r>
+      <w:r>
+        <w:t xml:space="preserve"> were collected with</w:t>
+      </w:r>
+      <w:r>
+        <w:t xml:space="preserve"> </w:t>
+      </w:r>
+      <w:r>
+        <w:t>an</w:t>
+      </w:r>
+      <w:r>
+        <w:t xml:space="preserve"> Arduino based force sensor</w:t>
+      </w:r>
+      <w:r>
+        <w:t xml:space="preserve"> (</w:t>
+      </w:r>
+      <w:r>
+        <w:t>FRS</w:t>
+      </w:r>
+      <w:r>
+        <w:t>)</w:t>
+      </w:r>
+      <w:r>
+        <w:t xml:space="preserve">. The weight cell (Adafruit, ADA4541) was connected to </w:t>
+      </w:r>
+      <w:r>
+        <w:t>an</w:t>
+      </w:r>
+      <w:r>
+        <w:t xml:space="preserve"> amplifier (</w:t>
+      </w:r>
+      <w:proofErr w:type="spellStart"/>
+      <w:r>
+        <w:t>SparkFun</w:t>
+      </w:r>
+      <w:proofErr w:type="spellEnd"/>
+      <w:r>
+        <w:t xml:space="preserve">, HX711) and </w:t>
+      </w:r>
+      <w:r>
+        <w:t xml:space="preserve">digitized </w:t>
+      </w:r>
+      <w:r>
+        <w:t>at 80Hz</w:t>
+      </w:r>
+      <w:r>
+        <w:t xml:space="preserve"> via a</w:t>
+      </w:r>
+      <w:r>
+        <w:t>n</w:t>
+      </w:r>
+      <w:r>
+        <w:t xml:space="preserve"> </w:t>
+      </w:r>
+      <w:proofErr w:type="spellStart"/>
+      <w:r>
+        <w:t>Arduino</w:t>
+      </w:r>
+      <w:r>
+        <w:t>Uno</w:t>
+      </w:r>
+      <w:proofErr w:type="spellEnd"/>
+      <w:r>
+        <w:t xml:space="preserve">. The Arduino was connected via a serial port to the stimulus presentation computer. The experiment presentation was done via </w:t>
+      </w:r>
+      <w:proofErr w:type="spellStart"/>
+      <w:r>
+        <w:t>PsychoPy</w:t>
+      </w:r>
+      <w:proofErr w:type="spellEnd"/>
+      <w:r>
+        <w:t xml:space="preserve"> </w:t>
+      </w:r>
+      <w:r>
+        <w:fldChar w:fldCharType="begin"/>
+      </w:r>
+      <w:r>
+        <w:instrText xml:space="preserve"> ADDIN ZOTERO_ITEM CSL_CITATION {"citationID":"KiDCa6m1","properties":{"formattedCitation":"(Peirce et al., 2019)","plainCitation":"(Peirce et al., 2019)","noteIndex":0},"citationItems":[{"id":4383,"uris":["http://zotero.org/users/9063792/items/BW2CF2B8"],"itemData":{"id":4383,"type":"article-journal","abstract":"PsychoPy is an application for the creation of experiments in behavioral science (psychology, neuroscience, linguistics, etc.) with precise spatial control and timing of stimuli. It now provides a choice of interface; users can write scripts in Python if they choose, while those who prefer to construct experiments graphically can use the new Builder interface. Here we describe the features that have been added over the last 10 years of its development. The most notable addition has been that Builder interface, allowing users to create studies with minimal or no programming, while also allowing the insertion of Python code for maximal flexibility. We also present some of the other new features, including further stimulus options, asynchronous time-stamped hardware polling, and better support for open science and reproducibility. Tens of thousands of users now launch PsychoPy every month, and more than 90 people have contributed to the code. We discuss the current state of the project, as well as plans for the future.","container-title":"Behavior Research Methods","DOI":"10.3758/s13428-018-01193-y","ISSN":"1554-3528","issue":"1","journalAbbreviation":"Behav Res","language":"en","page":"195-203","source":"Springer Link","title":"PsychoPy2: Experiments in behavior made easy","title-short":"PsychoPy2","volume":"51","author":[{"family":"Peirce","given":"Jonathan"},{"family":"Gray","given":"Jeremy R."},{"family":"Simpson","given":"Sol"},{"family":"MacAskill","given":"Michael"},{"family":"Höchenberger","given":"Richard"},{"family":"Sogo","given":"Hiroyuki"},{"family":"Kastman","given":"Erik"},{"family":"Lindeløv","given":"Jonas Kristoffer"}],"issued":{"date-parts":[["2019",2,1]]}}}],"schema":"https://github.com/citation-style-language/schema/raw/master/csl-citation.json"} </w:instrText>
+      </w:r>
+      <w:r>
+        <w:fldChar w:fldCharType="separate"/>
+      </w:r>
+      <w:r>
+        <w:t>(Peirce et al., 2019)</w:t>
+      </w:r>
+      <w:r>
+        <w:fldChar w:fldCharType="end"/>
+      </w:r>
+      <w:r>
+        <w:t xml:space="preserve">. Inside the </w:t>
+      </w:r>
+      <w:r>
+        <w:t>presenting</w:t>
+      </w:r>
+      <w:r>
+        <w:t xml:space="preserve"> script the data of the serial port was used to feedback information to the participant </w:t>
+      </w:r>
+      <w:r>
+        <w:t>in real time (delay &lt;</w:t>
+      </w:r>
+      <w:r>
+        <w:t xml:space="preserve"> 10</w:t>
+      </w:r>
+      <w:r>
+        <w:t xml:space="preserve">ms) </w:t>
+      </w:r>
+      <w:r>
+        <w:t>and send to LSL</w:t>
+      </w:r>
+      <w:r>
+        <w:t xml:space="preserve"> </w:t>
+      </w:r>
+      <w:r>
+        <w:fldChar w:fldCharType="begin"/>
+      </w:r>
+      <w:r>
+        <w:instrText xml:space="preserve"> ADDIN ZOTERO_ITEM CSL_CITATION {"citationID":"wWuufBsr","properties":{"formattedCitation":"(Kothe et al., 2020)","plainCitation":"(Kothe et al., 2020)","noteIndex":0},"citationItems":[{"id":4468,"uris":["http://zotero.org/users/9063792/items/AZGKHYK2"],"itemData":{"id":4468,"type":"software","abstract":"The lab streaming layer (LSL) is a system for the unified collection of measurement time series in research experiments that handles both the networking, time-synchronization, (near-) real-time access as well as optionally the centralized collection, viewing and disk recording of the data.","title":"LabStreamingLayer","version":"1.15.0","author":[{"family":"Kothe","given":"Christian"},{"family":"Boulay","given":"Chadwik"},{"family":"Delmore","given":"Arnoud"},{"family":"Stenner","given":"Tristian"}],"issued":{"date-parts":[["2020",11,25]]}}}],"schema":"https://github.com/citation-style-language/schema/raw/master/csl-citation.json"} </w:instrText>
+      </w:r>
+      <w:r>
+        <w:fldChar w:fldCharType="separate"/>
+      </w:r>
+      <w:r>
+        <w:t>(Kothe et al., 2020)</w:t>
+      </w:r>
+      <w:r>
+        <w:fldChar w:fldCharType="end"/>
+      </w:r>
+      <w:r>
+        <w:t xml:space="preserve"> for </w:t>
+      </w:r>
+      <w:r>
+        <w:t>recording</w:t>
+      </w:r>
+      <w:r>
+        <w:t xml:space="preserve">. </w:t>
+      </w:r>
+      <w:r>
+        <w:t xml:space="preserve">Pupil data </w:t>
+      </w:r>
+      <w:r>
+        <w:t xml:space="preserve">were </w:t>
+      </w:r>
+      <w:r>
+        <w:t xml:space="preserve">recorded using a </w:t>
+      </w:r>
+      <w:r>
+        <w:t>Pupil Core (Pupil Labs, Berlin, Germany)</w:t>
+      </w:r>
+      <w:r>
+        <w:t xml:space="preserve"> module with a sampling rate of 240 Hz. </w:t>
+      </w:r>
+      <w:r>
+        <w:t>Calibration</w:t>
+      </w:r>
+      <w:r>
+        <w:t xml:space="preserve"> was done </w:t>
+      </w:r>
+      <w:r>
+        <w:t xml:space="preserve">prior to the experimental task while data was send to LSL during the experiment via the Pupil LSL relay </w:t>
+      </w:r>
+      <w:r>
+        <w:fldChar w:fldCharType="begin"/>
+      </w:r>
+      <w:r>
+        <w:instrText xml:space="preserve"> ADDIN ZOTERO_ITEM CSL_CITATION {"citationID":"SuLRP0b5","properties":{"formattedCitation":"(Pupil Labs, 2021)","plainCitation":"(Pupil Labs, 2021)","noteIndex":0},"citationItems":[{"id":4477,"uris":["http://zotero.org/users/9063792/items/JN8VD9SJ"],"itemData":{"id":4477,"type":"software","event-place":"Berlin","publisher":"PupilLabs","publisher-place":"Berlin","title":"Pupil LSL Relay","version":"2.0","author":[{"family":"Pupil Labs","given":""}],"issued":{"date-parts":[["2021",2,5]]}}}],"schema":"https://github.com/citation-style-language/schema/raw/master/csl-citation.json"} </w:instrText>
+      </w:r>
+      <w:r>
+        <w:fldChar w:fldCharType="separate"/>
+      </w:r>
+      <w:r>
+        <w:t>(Pupil Labs, 2021)</w:t>
+      </w:r>
+      <w:r>
+        <w:fldChar w:fldCharType="end"/>
+      </w:r>
+      <w:r>
+        <w:t xml:space="preserve">. All </w:t>
+      </w:r>
+      <w:r>
+        <w:t>data streams</w:t>
+      </w:r>
+      <w:r>
+        <w:t xml:space="preserve"> (Experimental Marker, </w:t>
+      </w:r>
+      <w:r>
+        <w:t>FRS</w:t>
+      </w:r>
+      <w:r>
+        <w:t xml:space="preserve"> and Pupil data) were recorded using the </w:t>
+      </w:r>
+      <w:proofErr w:type="spellStart"/>
+      <w:r>
+        <w:t>LabRecorder</w:t>
+      </w:r>
+      <w:proofErr w:type="spellEnd"/>
+      <w:r>
+        <w:t xml:space="preserve"> </w:t>
+      </w:r>
+      <w:r>
+        <w:fldChar w:fldCharType="begin"/>
+      </w:r>
+      <w:r>
+        <w:instrText xml:space="preserve"> ADDIN ZOTERO_ITEM CSL_CITATION {"citationID":"pYzUnOCj","properties":{"formattedCitation":"(Boulay, 2020)","plainCitation":"(Boulay, 2020)","noteIndex":0},"citationItems":[{"id":4478,"uris":["http://zotero.org/users/9063792/items/WFDDLPSL"],"itemData":{"id":4478,"type":"software","title":"LabRecorder","version":"1.14","author":[{"family":"Boulay","given":"Chadwik"}],"issued":{"date-parts":[["2020",11,25]]}}}],"schema":"https://github.com/citation-style-language/schema/raw/master/csl-citation.json"} </w:instrText>
+      </w:r>
+      <w:r>
+        <w:fldChar w:fldCharType="separate"/>
+      </w:r>
+      <w:r>
+        <w:t>(Boulay, 2020)</w:t>
+      </w:r>
+      <w:r>
+        <w:fldChar w:fldCharType="end"/>
+      </w:r>
+      <w:r>
+        <w:t>.</w:t>
+      </w:r>
+      <w:r>
+        <w:t xml:space="preserve"> For details see </w:t>
+      </w:r>
+      <w:r>
+        <w:fldChar w:fldCharType="begin"/>
+      </w:r>
+      <w:r>
+        <w:instrText xml:space="preserve"> REF _Ref120090947 \h </w:instrText>
+      </w:r>
+      <w:r>
+        <w:instrText xml:space="preserve"> \* MERGEFORMAT </w:instrText>
+      </w:r>
+      <w:r>
+        <w:fldChar w:fldCharType="separate"/>
+      </w:r>
+      <w:r>
+        <w:t>Figure 4</w:t>
+      </w:r>
+      <w:r>
+        <w:fldChar w:fldCharType="end"/>
+      </w:r>
+      <w:r>
+        <w:t xml:space="preserve">, </w:t>
+      </w:r>
+      <w:r>
+        <w:t>left</w:t>
+      </w:r>
+      <w:r>
+        <w:t xml:space="preserve"> side</w:t>
+      </w:r>
+      <w:r>
+        <w:t>.</w:t>
+      </w:r>
+    </w:p>
+    <w:p>
+      <w:pPr>
+        <w:pStyle w:val="MethodsText"/>
+        <w:spacing w:before="80"/>
+        <w:rPr>
+          <w:rStyle w:val="MethodssubheadingTegn"/>
+          <w:szCs w:val="15"/>
+        </w:rPr>
+      </w:pPr>
+      <w:r>
+        <w:rPr>
+          <w:rStyle w:val="MethodssubheadingTegn"/>
+          <w:szCs w:val="15"/>
+        </w:rPr>
+        <w:t xml:space="preserve">Experimental </w:t>
+      </w:r>
+      <w:r>
+        <w:rPr>
+          <w:rStyle w:val="MethodssubheadingTegn"/>
+          <w:szCs w:val="15"/>
+        </w:rPr>
+        <w:t>procedure</w:t>
+      </w:r>
+      <w:r>
+        <w:rPr>
+          <w:rStyle w:val="MethodssubheadingTegn"/>
+          <w:szCs w:val="15"/>
+        </w:rPr>
+        <w:t xml:space="preserve"> </w:t>
+      </w:r>
+    </w:p>
+    <w:p>
+      <w:pPr>
+        <w:pStyle w:val="MethodsText"/>
+        <w:rPr>
+          <w:rStyle w:val="MethodssubheadingTegn"/>
+          <w:rFonts w:ascii="STIX Two Text" w:eastAsiaTheme="minorEastAsia" w:hAnsi="STIX Two Text"/>
+          <w:b w:val="0"/>
+          <w:bCs w:val="0"/>
+          <w:color w:val="000000" w:themeColor="text1"/>
+          <w:szCs w:val="20"/>
+        </w:rPr>
       </w:pPr>
       <w:r>
         <w:rPr>
@@ -8763,16 +9100,16 @@
         <mc:AlternateContent>
           <mc:Choice Requires="wps">
             <w:drawing>
-              <wp:anchor distT="45720" distB="45720" distL="114300" distR="114300" simplePos="0" relativeHeight="251660290" behindDoc="0" locked="0" layoutInCell="1" allowOverlap="1" wp14:anchorId="58487156" wp14:editId="53904B25">
+              <wp:anchor distT="45720" distB="45720" distL="114300" distR="114300" simplePos="0" relativeHeight="251660290" behindDoc="0" locked="0" layoutInCell="1" allowOverlap="1" wp14:anchorId="58487156" wp14:editId="019B56CB">
                 <wp:simplePos x="0" y="0"/>
                 <wp:positionH relativeFrom="margin">
-                  <wp:posOffset>-13335</wp:posOffset>
+                  <wp:posOffset>-15875</wp:posOffset>
                 </wp:positionH>
                 <wp:positionV relativeFrom="paragraph">
-                  <wp:posOffset>2955925</wp:posOffset>
+                  <wp:posOffset>1049655</wp:posOffset>
                 </wp:positionV>
-                <wp:extent cx="6624955" cy="3855085"/>
-                <wp:effectExtent l="0" t="0" r="4445" b="5715"/>
+                <wp:extent cx="6624955" cy="3611880"/>
+                <wp:effectExtent l="0" t="0" r="23495" b="26670"/>
                 <wp:wrapSquare wrapText="bothSides"/>
                 <wp:docPr id="2" name="Textfeld 2"/>
                 <wp:cNvGraphicFramePr>
@@ -8787,7 +9124,7 @@
                       <wps:spPr bwMode="auto">
                         <a:xfrm>
                           <a:off x="0" y="0"/>
-                          <a:ext cx="6624955" cy="3855085"/>
+                          <a:ext cx="6624955" cy="3611880"/>
                         </a:xfrm>
                         <a:prstGeom prst="rect">
                           <a:avLst/>
@@ -8815,10 +9152,10 @@
                                 <w:noProof/>
                               </w:rPr>
                               <w:drawing>
-                                <wp:inline distT="0" distB="0" distL="0" distR="0" wp14:anchorId="60D0062E" wp14:editId="7C47B7F5">
-                                  <wp:extent cx="6094991" cy="3428511"/>
-                                  <wp:effectExtent l="0" t="0" r="0" b="0"/>
-                                  <wp:docPr id="1" name="Picture 1" descr="Diagram&#10;&#10;Description automatically generated"/>
+                                <wp:inline distT="0" distB="0" distL="0" distR="0" wp14:anchorId="65583380" wp14:editId="142C75CE">
+                                  <wp:extent cx="6432543" cy="3200061"/>
+                                  <wp:effectExtent l="0" t="0" r="6985" b="635"/>
+                                  <wp:docPr id="18" name="Picture 18" descr="Diagram&#10;&#10;Description automatically generated"/>
                                   <wp:cNvGraphicFramePr>
                                     <a:graphicFrameLocks xmlns:a="http://schemas.openxmlformats.org/drawingml/2006/main" noChangeAspect="1"/>
                                   </wp:cNvGraphicFramePr>
@@ -8826,23 +9163,39 @@
                                     <a:graphicData uri="http://schemas.openxmlformats.org/drawingml/2006/picture">
                                       <pic:pic xmlns:pic="http://schemas.openxmlformats.org/drawingml/2006/picture">
                                         <pic:nvPicPr>
-                                          <pic:cNvPr id="1" name="Picture 1" descr="Diagram&#10;&#10;Description automatically generated"/>
-                                          <pic:cNvPicPr/>
+                                          <pic:cNvPr id="18" name="Picture 18" descr="Diagram&#10;&#10;Description automatically generated"/>
+                                          <pic:cNvPicPr>
+                                            <a:picLocks noChangeAspect="1" noChangeArrowheads="1"/>
+                                          </pic:cNvPicPr>
                                         </pic:nvPicPr>
-                                        <pic:blipFill>
-                                          <a:blip r:embed="rId18"/>
-                                          <a:stretch>
-                                            <a:fillRect/>
-                                          </a:stretch>
+                                        <pic:blipFill rotWithShape="1">
+                                          <a:blip r:embed="rId18">
+                                            <a:extLst>
+                                              <a:ext uri="{28A0092B-C50C-407E-A947-70E740481C1C}">
+                                                <a14:useLocalDpi xmlns:a14="http://schemas.microsoft.com/office/drawing/2010/main" val="0"/>
+                                              </a:ext>
+                                            </a:extLst>
+                                          </a:blip>
+                                          <a:srcRect t="5381" b="6151"/>
+                                          <a:stretch/>
                                         </pic:blipFill>
-                                        <pic:spPr>
+                                        <pic:spPr bwMode="auto">
                                           <a:xfrm>
                                             <a:off x="0" y="0"/>
-                                            <a:ext cx="6113183" cy="3438744"/>
+                                            <a:ext cx="6433185" cy="3200381"/>
                                           </a:xfrm>
                                           <a:prstGeom prst="rect">
                                             <a:avLst/>
                                           </a:prstGeom>
+                                          <a:noFill/>
+                                          <a:ln>
+                                            <a:noFill/>
+                                          </a:ln>
+                                          <a:extLst>
+                                            <a:ext uri="{53640926-AAD7-44D8-BBD7-CCE9431645EC}">
+                                              <a14:shadowObscured xmlns:a14="http://schemas.microsoft.com/office/drawing/2010/main"/>
+                                            </a:ext>
+                                          </a:extLst>
                                         </pic:spPr>
                                       </pic:pic>
                                     </a:graphicData>
@@ -8860,8 +9213,8 @@
                                 <w:szCs w:val="15"/>
                               </w:rPr>
                             </w:pPr>
-                            <w:bookmarkStart w:id="10" w:name="_Ref120090947"/>
-                            <w:bookmarkStart w:id="11" w:name="_Ref120090816"/>
+                            <w:bookmarkStart w:id="12" w:name="_Ref120090947"/>
+                            <w:bookmarkStart w:id="13" w:name="_Ref120090816"/>
                             <w:r>
                               <w:rPr>
                                 <w:rStyle w:val="MethodssubheadingTegn"/>
@@ -8898,7 +9251,7 @@
                               </w:rPr>
                               <w:fldChar w:fldCharType="end"/>
                             </w:r>
-                            <w:bookmarkEnd w:id="10"/>
+                            <w:bookmarkEnd w:id="12"/>
                             <w:r>
                               <w:rPr>
                                 <w:rStyle w:val="MethodssubheadingTegn"/>
@@ -8967,7 +9320,7 @@
                               </w:rPr>
                               <w:t xml:space="preserve"> Example epoch with timing of all elements.</w:t>
                             </w:r>
-                            <w:bookmarkEnd w:id="11"/>
+                            <w:bookmarkEnd w:id="13"/>
                           </w:p>
                           <w:p/>
                         </w:txbxContent>
@@ -8989,7 +9342,7 @@
           </mc:Choice>
           <mc:Fallback>
             <w:pict>
-              <v:shape w14:anchorId="58487156" id="Textfeld 2" o:spid="_x0000_s1028" type="#_x0000_t202" style="position:absolute;left:0;text-align:left;margin-left:-1.05pt;margin-top:232.75pt;width:521.65pt;height:303.55pt;z-index:251660290;visibility:visible;mso-wrap-style:square;mso-width-percent:0;mso-height-percent:0;mso-wrap-distance-left:9pt;mso-wrap-distance-top:3.6pt;mso-wrap-distance-right:9pt;mso-wrap-distance-bottom:3.6pt;mso-position-horizontal:absolute;mso-position-horizontal-relative:margin;mso-position-vertical:absolute;mso-position-vertical-relative:text;mso-width-percent:0;mso-height-percent:0;mso-width-relative:margin;mso-height-relative:margin;v-text-anchor:top" o:gfxdata="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">
+              <v:shape w14:anchorId="58487156" id="Textfeld 2" o:spid="_x0000_s1028" type="#_x0000_t202" style="position:absolute;left:0;text-align:left;margin-left:-1.25pt;margin-top:82.65pt;width:521.65pt;height:284.4pt;z-index:251660290;visibility:visible;mso-wrap-style:square;mso-width-percent:0;mso-height-percent:0;mso-wrap-distance-left:9pt;mso-wrap-distance-top:3.6pt;mso-wrap-distance-right:9pt;mso-wrap-distance-bottom:3.6pt;mso-position-horizontal:absolute;mso-position-horizontal-relative:margin;mso-position-vertical:absolute;mso-position-vertical-relative:text;mso-width-percent:0;mso-height-percent:0;mso-width-relative:margin;mso-height-relative:margin;v-text-anchor:top" o:gfxdata="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">
                 <v:path arrowok="t"/>
                 <v:textbox>
                   <w:txbxContent>
@@ -9002,10 +9355,10 @@
                           <w:noProof/>
                         </w:rPr>
                         <w:drawing>
-                          <wp:inline distT="0" distB="0" distL="0" distR="0" wp14:anchorId="60D0062E" wp14:editId="7C47B7F5">
-                            <wp:extent cx="6094991" cy="3428511"/>
-                            <wp:effectExtent l="0" t="0" r="0" b="0"/>
-                            <wp:docPr id="1" name="Picture 1" descr="Diagram&#10;&#10;Description automatically generated"/>
+                          <wp:inline distT="0" distB="0" distL="0" distR="0" wp14:anchorId="65583380" wp14:editId="142C75CE">
+                            <wp:extent cx="6432543" cy="3200061"/>
+                            <wp:effectExtent l="0" t="0" r="6985" b="635"/>
+                            <wp:docPr id="18" name="Picture 18" descr="Diagram&#10;&#10;Description automatically generated"/>
                             <wp:cNvGraphicFramePr>
                               <a:graphicFrameLocks xmlns:a="http://schemas.openxmlformats.org/drawingml/2006/main" noChangeAspect="1"/>
                             </wp:cNvGraphicFramePr>
@@ -9013,23 +9366,39 @@
                               <a:graphicData uri="http://schemas.openxmlformats.org/drawingml/2006/picture">
                                 <pic:pic xmlns:pic="http://schemas.openxmlformats.org/drawingml/2006/picture">
                                   <pic:nvPicPr>
-                                    <pic:cNvPr id="1" name="Picture 1" descr="Diagram&#10;&#10;Description automatically generated"/>
-                                    <pic:cNvPicPr/>
+                                    <pic:cNvPr id="18" name="Picture 18" descr="Diagram&#10;&#10;Description automatically generated"/>
+                                    <pic:cNvPicPr>
+                                      <a:picLocks noChangeAspect="1" noChangeArrowheads="1"/>
+                                    </pic:cNvPicPr>
                                   </pic:nvPicPr>
-                                  <pic:blipFill>
-                                    <a:blip r:embed="rId18"/>
-                                    <a:stretch>
-                                      <a:fillRect/>
-                                    </a:stretch>
+                                  <pic:blipFill rotWithShape="1">
+                                    <a:blip r:embed="rId18">
+                                      <a:extLst>
+                                        <a:ext uri="{28A0092B-C50C-407E-A947-70E740481C1C}">
+                                          <a14:useLocalDpi xmlns:a14="http://schemas.microsoft.com/office/drawing/2010/main" val="0"/>
+                                        </a:ext>
+                                      </a:extLst>
+                                    </a:blip>
+                                    <a:srcRect t="5381" b="6151"/>
+                                    <a:stretch/>
                                   </pic:blipFill>
-                                  <pic:spPr>
+                                  <pic:spPr bwMode="auto">
                                     <a:xfrm>
                                       <a:off x="0" y="0"/>
-                                      <a:ext cx="6113183" cy="3438744"/>
+                                      <a:ext cx="6433185" cy="3200381"/>
                                     </a:xfrm>
                                     <a:prstGeom prst="rect">
                                       <a:avLst/>
                                     </a:prstGeom>
+                                    <a:noFill/>
+                                    <a:ln>
+                                      <a:noFill/>
+                                    </a:ln>
+                                    <a:extLst>
+                                      <a:ext uri="{53640926-AAD7-44D8-BBD7-CCE9431645EC}">
+                                        <a14:shadowObscured xmlns:a14="http://schemas.microsoft.com/office/drawing/2010/main"/>
+                                      </a:ext>
+                                    </a:extLst>
                                   </pic:spPr>
                                 </pic:pic>
                               </a:graphicData>
@@ -9047,8 +9416,8 @@
                           <w:szCs w:val="15"/>
                         </w:rPr>
                       </w:pPr>
-                      <w:bookmarkStart w:id="12" w:name="_Ref120090947"/>
-                      <w:bookmarkStart w:id="13" w:name="_Ref120090816"/>
+                      <w:bookmarkStart w:id="14" w:name="_Ref120090947"/>
+                      <w:bookmarkStart w:id="15" w:name="_Ref120090816"/>
                       <w:r>
                         <w:rPr>
                           <w:rStyle w:val="MethodssubheadingTegn"/>
@@ -9085,7 +9454,7 @@
                         </w:rPr>
                         <w:fldChar w:fldCharType="end"/>
                       </w:r>
-                      <w:bookmarkEnd w:id="12"/>
+                      <w:bookmarkEnd w:id="14"/>
                       <w:r>
                         <w:rPr>
                           <w:rStyle w:val="MethodssubheadingTegn"/>
@@ -9154,7 +9523,7 @@
                         </w:rPr>
                         <w:t xml:space="preserve"> Example epoch with timing of all elements.</w:t>
                       </w:r>
-                      <w:bookmarkEnd w:id="13"/>
+                      <w:bookmarkEnd w:id="15"/>
                     </w:p>
                     <w:p/>
                   </w:txbxContent>
@@ -9166,342 +9535,6 @@
         </mc:AlternateContent>
       </w:r>
       <w:r>
-        <w:t xml:space="preserve">During the experiment probands were asked to match a </w:t>
-      </w:r>
-      <w:r>
-        <w:t>target force by using a grip force sensor.</w:t>
-      </w:r>
-      <w:r>
-        <w:t xml:space="preserve"> </w:t>
-      </w:r>
-      <w:r>
-        <w:t xml:space="preserve">Feedback </w:t>
-      </w:r>
-      <w:r>
-        <w:t>about</w:t>
-      </w:r>
-      <w:r>
-        <w:t xml:space="preserve"> </w:t>
-      </w:r>
-      <w:r>
-        <w:t>the target and the movement was given e</w:t>
-      </w:r>
-      <w:r>
-        <w:t>ither visual</w:t>
-      </w:r>
-      <w:r>
-        <w:t>ly</w:t>
-      </w:r>
-      <w:r>
-        <w:t xml:space="preserve"> on a computer screen</w:t>
-      </w:r>
-      <w:r>
-        <w:t xml:space="preserve"> or auditory</w:t>
-      </w:r>
-      <w:r>
-        <w:t xml:space="preserve"> via headphones</w:t>
-      </w:r>
-      <w:r>
-        <w:t xml:space="preserve"> or </w:t>
-      </w:r>
-      <w:r>
-        <w:t xml:space="preserve">with </w:t>
-      </w:r>
-      <w:r>
-        <w:t>a combination of bot</w:t>
-      </w:r>
-      <w:r>
-        <w:t>h.</w:t>
-      </w:r>
-      <w:r>
-        <w:t xml:space="preserve"> </w:t>
-      </w:r>
-      <w:r>
-        <w:t>Force data</w:t>
-      </w:r>
-      <w:r>
-        <w:t xml:space="preserve"> were collected with</w:t>
-      </w:r>
-      <w:r>
-        <w:t xml:space="preserve"> </w:t>
-      </w:r>
-      <w:r>
-        <w:t>an</w:t>
-      </w:r>
-      <w:r>
-        <w:t xml:space="preserve"> Arduino based force sensor</w:t>
-      </w:r>
-      <w:r>
-        <w:t xml:space="preserve"> (</w:t>
-      </w:r>
-      <w:r>
-        <w:t>FRS</w:t>
-      </w:r>
-      <w:r>
-        <w:t>)</w:t>
-      </w:r>
-      <w:r>
-        <w:t xml:space="preserve">. The weight cell (Adafruit, ADA4541) was connected to </w:t>
-      </w:r>
-      <w:r>
-        <w:t>an</w:t>
-      </w:r>
-      <w:r>
-        <w:t xml:space="preserve"> amplifier (</w:t>
-      </w:r>
-      <w:proofErr w:type="spellStart"/>
-      <w:r>
-        <w:t>SparkFun</w:t>
-      </w:r>
-      <w:proofErr w:type="spellEnd"/>
-      <w:r>
-        <w:t xml:space="preserve">, HX711) and </w:t>
-      </w:r>
-      <w:r>
-        <w:t xml:space="preserve">digitized </w:t>
-      </w:r>
-      <w:r>
-        <w:t>at 80Hz</w:t>
-      </w:r>
-      <w:r>
-        <w:t xml:space="preserve"> via a</w:t>
-      </w:r>
-      <w:r>
-        <w:t>n</w:t>
-      </w:r>
-      <w:r>
-        <w:t xml:space="preserve"> </w:t>
-      </w:r>
-      <w:proofErr w:type="spellStart"/>
-      <w:r>
-        <w:t>Arduino</w:t>
-      </w:r>
-      <w:r>
-        <w:t>Uno</w:t>
-      </w:r>
-      <w:proofErr w:type="spellEnd"/>
-      <w:r>
-        <w:t xml:space="preserve">. The Arduino was connected via a serial port to the stimulus presentation computer. The experiment presentation was done via </w:t>
-      </w:r>
-      <w:proofErr w:type="spellStart"/>
-      <w:r>
-        <w:t>PsychoPy</w:t>
-      </w:r>
-      <w:proofErr w:type="spellEnd"/>
-      <w:r>
-        <w:t xml:space="preserve"> </w:t>
-      </w:r>
-      <w:r>
-        <w:fldChar w:fldCharType="begin"/>
-      </w:r>
-      <w:r>
-        <w:instrText xml:space="preserve"> ADDIN ZOTERO_ITEM CSL_CITATION {"citationID":"KiDCa6m1","properties":{"formattedCitation":"(Peirce et al., 2019)","plainCitation":"(Peirce et al., 2019)","noteIndex":0},"citationItems":[{"id":4383,"uris":["http://zotero.org/users/9063792/items/BW2CF2B8"],"itemData":{"id":4383,"type":"article-journal","abstract":"PsychoPy is an application for the creation of experiments in behavioral science (psychology, neuroscience, linguistics, etc.) with precise spatial control and timing of stimuli. It now provides a choice of interface; users can write scripts in Python if they choose, while those who prefer to construct experiments graphically can use the new Builder interface. Here we describe the features that have been added over the last 10 years of its development. The most notable addition has been that Builder interface, allowing users to create studies with minimal or no programming, while also allowing the insertion of Python code for maximal flexibility. We also present some of the other new features, including further stimulus options, asynchronous time-stamped hardware polling, and better support for open science and reproducibility. Tens of thousands of users now launch PsychoPy every month, and more than 90 people have contributed to the code. We discuss the current state of the project, as well as plans for the future.","container-title":"Behavior Research Methods","DOI":"10.3758/s13428-018-01193-y","ISSN":"1554-3528","issue":"1","journalAbbreviation":"Behav Res","language":"en","page":"195-203","source":"Springer Link","title":"PsychoPy2: Experiments in behavior made easy","title-short":"PsychoPy2","volume":"51","author":[{"family":"Peirce","given":"Jonathan"},{"family":"Gray","given":"Jeremy R."},{"family":"Simpson","given":"Sol"},{"family":"MacAskill","given":"Michael"},{"family":"Höchenberger","given":"Richard"},{"family":"Sogo","given":"Hiroyuki"},{"family":"Kastman","given":"Erik"},{"family":"Lindeløv","given":"Jonas Kristoffer"}],"issued":{"date-parts":[["2019",2,1]]}}}],"schema":"https://github.com/citation-style-language/schema/raw/master/csl-citation.json"} </w:instrText>
-      </w:r>
-      <w:r>
-        <w:fldChar w:fldCharType="separate"/>
-      </w:r>
-      <w:r>
-        <w:t>(Peirce et al., 2019)</w:t>
-      </w:r>
-      <w:r>
-        <w:fldChar w:fldCharType="end"/>
-      </w:r>
-      <w:r>
-        <w:t xml:space="preserve">. Inside the </w:t>
-      </w:r>
-      <w:r>
-        <w:t>presenting</w:t>
-      </w:r>
-      <w:r>
-        <w:t xml:space="preserve"> script the data of the serial port was used to feedback information to the participant </w:t>
-      </w:r>
-      <w:r>
-        <w:t>in real time (delay &lt;</w:t>
-      </w:r>
-      <w:r>
-        <w:t xml:space="preserve"> 10</w:t>
-      </w:r>
-      <w:r>
-        <w:t xml:space="preserve">ms) </w:t>
-      </w:r>
-      <w:r>
-        <w:t>and send to LSL</w:t>
-      </w:r>
-      <w:r>
-        <w:t xml:space="preserve"> </w:t>
-      </w:r>
-      <w:r>
-        <w:fldChar w:fldCharType="begin"/>
-      </w:r>
-      <w:r>
-        <w:instrText xml:space="preserve"> ADDIN ZOTERO_ITEM CSL_CITATION {"citationID":"wWuufBsr","properties":{"formattedCitation":"(Kothe et al., 2020)","plainCitation":"(Kothe et al., 2020)","noteIndex":0},"citationItems":[{"id":4468,"uris":["http://zotero.org/users/9063792/items/AZGKHYK2"],"itemData":{"id":4468,"type":"software","abstract":"The lab streaming layer (LSL) is a system for the unified collection of measurement time series in research experiments that handles both the networking, time-synchronization, (near-) real-time access as well as optionally the centralized collection, viewing and disk recording of the data.","title":"LabStreamingLayer","version":"1.15.0","author":[{"family":"Kothe","given":"Christian"},{"family":"Boulay","given":"Chadwik"},{"family":"Delmore","given":"Arnoud"},{"family":"Stenner","given":"Tristian"}],"issued":{"date-parts":[["2020",11,25]]}}}],"schema":"https://github.com/citation-style-language/schema/raw/master/csl-citation.json"} </w:instrText>
-      </w:r>
-      <w:r>
-        <w:fldChar w:fldCharType="separate"/>
-      </w:r>
-      <w:r>
-        <w:t>(Kothe et al., 2020)</w:t>
-      </w:r>
-      <w:r>
-        <w:fldChar w:fldCharType="end"/>
-      </w:r>
-      <w:r>
-        <w:t xml:space="preserve"> for </w:t>
-      </w:r>
-      <w:r>
-        <w:t>recording</w:t>
-      </w:r>
-      <w:r>
-        <w:t xml:space="preserve">. </w:t>
-      </w:r>
-      <w:r>
-        <w:t xml:space="preserve">Pupil data </w:t>
-      </w:r>
-      <w:r>
-        <w:t xml:space="preserve">were </w:t>
-      </w:r>
-      <w:r>
-        <w:t xml:space="preserve">recorded using a </w:t>
-      </w:r>
-      <w:r>
-        <w:t>Pupil Core (Pupil Labs, Berlin, Germany)</w:t>
-      </w:r>
-      <w:r>
-        <w:t xml:space="preserve"> module with a sampling rate of 240 Hz. </w:t>
-      </w:r>
-      <w:r>
-        <w:t>Calibration</w:t>
-      </w:r>
-      <w:r>
-        <w:t xml:space="preserve"> was done </w:t>
-      </w:r>
-      <w:r>
-        <w:t xml:space="preserve">prior to the experimental task while data was send to LSL during the experiment via the Pupil LSL relay </w:t>
-      </w:r>
-      <w:r>
-        <w:fldChar w:fldCharType="begin"/>
-      </w:r>
-      <w:r>
-        <w:instrText xml:space="preserve"> ADDIN ZOTERO_ITEM CSL_CITATION {"citationID":"SuLRP0b5","properties":{"formattedCitation":"(Pupil Labs, 2021)","plainCitation":"(Pupil Labs, 2021)","noteIndex":0},"citationItems":[{"id":4477,"uris":["http://zotero.org/users/9063792/items/JN8VD9SJ"],"itemData":{"id":4477,"type":"software","event-place":"Berlin","publisher":"PupilLabs","publisher-place":"Berlin","title":"Pupil LSL Relay","version":"2.0","author":[{"family":"Pupil Labs","given":""}],"issued":{"date-parts":[["2021",2,5]]}}}],"schema":"https://github.com/citation-style-language/schema/raw/master/csl-citation.json"} </w:instrText>
-      </w:r>
-      <w:r>
-        <w:fldChar w:fldCharType="separate"/>
-      </w:r>
-      <w:r>
-        <w:t>(Pupil Labs, 2021)</w:t>
-      </w:r>
-      <w:r>
-        <w:fldChar w:fldCharType="end"/>
-      </w:r>
-      <w:r>
-        <w:t xml:space="preserve">. All </w:t>
-      </w:r>
-      <w:r>
-        <w:t>data streams</w:t>
-      </w:r>
-      <w:r>
-        <w:t xml:space="preserve"> (Experimental Marker, </w:t>
-      </w:r>
-      <w:r>
-        <w:t>FRS</w:t>
-      </w:r>
-      <w:r>
-        <w:t xml:space="preserve"> and Pupil data) were recorded using the </w:t>
-      </w:r>
-      <w:proofErr w:type="spellStart"/>
-      <w:r>
-        <w:t>LabRecorder</w:t>
-      </w:r>
-      <w:proofErr w:type="spellEnd"/>
-      <w:r>
-        <w:t xml:space="preserve"> </w:t>
-      </w:r>
-      <w:r>
-        <w:fldChar w:fldCharType="begin"/>
-      </w:r>
-      <w:r>
-        <w:instrText xml:space="preserve"> ADDIN ZOTERO_ITEM CSL_CITATION {"citationID":"pYzUnOCj","properties":{"formattedCitation":"(Boulay, 2020)","plainCitation":"(Boulay, 2020)","noteIndex":0},"citationItems":[{"id":4478,"uris":["http://zotero.org/users/9063792/items/WFDDLPSL"],"itemData":{"id":4478,"type":"software","title":"LabRecorder","version":"1.14","author":[{"family":"Boulay","given":"Chadwik"}],"issued":{"date-parts":[["2020",11,25]]}}}],"schema":"https://github.com/citation-style-language/schema/raw/master/csl-citation.json"} </w:instrText>
-      </w:r>
-      <w:r>
-        <w:fldChar w:fldCharType="separate"/>
-      </w:r>
-      <w:r>
-        <w:t>(Boulay, 2020)</w:t>
-      </w:r>
-      <w:r>
-        <w:fldChar w:fldCharType="end"/>
-      </w:r>
-      <w:r>
-        <w:t>.</w:t>
-      </w:r>
-      <w:r>
-        <w:t xml:space="preserve"> For details see </w:t>
-      </w:r>
-      <w:r>
-        <w:fldChar w:fldCharType="begin"/>
-      </w:r>
-      <w:r>
-        <w:instrText xml:space="preserve"> REF _Ref120090947 \h </w:instrText>
-      </w:r>
-      <w:r>
-        <w:instrText xml:space="preserve"> \* MERGEFORMAT </w:instrText>
-      </w:r>
-      <w:r>
-        <w:fldChar w:fldCharType="separate"/>
-      </w:r>
-      <w:r>
-        <w:t>Figure 4</w:t>
-      </w:r>
-      <w:r>
-        <w:fldChar w:fldCharType="end"/>
-      </w:r>
-      <w:r>
-        <w:t xml:space="preserve">, </w:t>
-      </w:r>
-      <w:r>
-        <w:t>left</w:t>
-      </w:r>
-      <w:r>
-        <w:t xml:space="preserve"> side</w:t>
-      </w:r>
-      <w:r>
-        <w:t>.</w:t>
-      </w:r>
-    </w:p>
-    <w:p>
-      <w:pPr>
-        <w:pStyle w:val="MethodsText"/>
-        <w:spacing w:before="80"/>
-        <w:rPr>
-          <w:rStyle w:val="MethodssubheadingTegn"/>
-          <w:szCs w:val="15"/>
-        </w:rPr>
-      </w:pPr>
-      <w:r>
-        <w:rPr>
-          <w:rStyle w:val="MethodssubheadingTegn"/>
-          <w:szCs w:val="15"/>
-        </w:rPr>
-        <w:t xml:space="preserve">Experimental </w:t>
-      </w:r>
-      <w:r>
-        <w:rPr>
-          <w:rStyle w:val="MethodssubheadingTegn"/>
-          <w:szCs w:val="15"/>
-        </w:rPr>
-        <w:t>procedure</w:t>
-      </w:r>
-      <w:r>
-        <w:rPr>
-          <w:rStyle w:val="MethodssubheadingTegn"/>
-          <w:szCs w:val="15"/>
-        </w:rPr>
-        <w:t xml:space="preserve"> </w:t>
-      </w:r>
-    </w:p>
-    <w:p>
-      <w:pPr>
-        <w:pStyle w:val="MethodsText"/>
         <w:rPr>
           <w:rStyle w:val="MethodssubheadingTegn"/>
           <w:rFonts w:ascii="STIX Two Text" w:eastAsiaTheme="minorEastAsia" w:hAnsi="STIX Two Text"/>
@@ -9510,7 +9543,8 @@
           <w:color w:val="000000" w:themeColor="text1"/>
           <w:szCs w:val="20"/>
         </w:rPr>
-      </w:pPr>
+        <w:t>T</w:t>
+      </w:r>
       <w:r>
         <w:rPr>
           <w:rStyle w:val="MethodssubheadingTegn"/>
@@ -9520,7 +9554,7 @@
           <w:color w:val="000000" w:themeColor="text1"/>
           <w:szCs w:val="20"/>
         </w:rPr>
-        <w:t>T</w:t>
+        <w:t xml:space="preserve">he experiment </w:t>
       </w:r>
       <w:r>
         <w:rPr>
@@ -9531,7 +9565,7 @@
           <w:color w:val="000000" w:themeColor="text1"/>
           <w:szCs w:val="20"/>
         </w:rPr>
-        <w:t xml:space="preserve">he experiment </w:t>
+        <w:t>lasted ~</w:t>
       </w:r>
       <w:r>
         <w:rPr>
@@ -9542,7 +9576,7 @@
           <w:color w:val="000000" w:themeColor="text1"/>
           <w:szCs w:val="20"/>
         </w:rPr>
-        <w:t>lasted ~</w:t>
+        <w:t>20</w:t>
       </w:r>
       <w:r>
         <w:rPr>
@@ -9553,7 +9587,7 @@
           <w:color w:val="000000" w:themeColor="text1"/>
           <w:szCs w:val="20"/>
         </w:rPr>
-        <w:t>20</w:t>
+        <w:t xml:space="preserve"> minutes and</w:t>
       </w:r>
       <w:r>
         <w:rPr>
@@ -9564,7 +9598,145 @@
           <w:color w:val="000000" w:themeColor="text1"/>
           <w:szCs w:val="20"/>
         </w:rPr>
-        <w:t xml:space="preserve"> minutes and</w:t>
+        <w:t xml:space="preserve"> </w:t>
+      </w:r>
+      <w:r>
+        <w:rPr>
+          <w:szCs w:val="15"/>
+        </w:rPr>
+        <w:t xml:space="preserve">took </w:t>
+      </w:r>
+      <w:r>
+        <w:rPr>
+          <w:szCs w:val="15"/>
+        </w:rPr>
+        <w:t xml:space="preserve">place in a controlled laboratory environment on </w:t>
+      </w:r>
+      <w:r>
+        <w:rPr>
+          <w:szCs w:val="15"/>
+        </w:rPr>
+        <w:t>a</w:t>
+      </w:r>
+      <w:r>
+        <w:rPr>
+          <w:szCs w:val="15"/>
+        </w:rPr>
+        <w:t xml:space="preserve"> </w:t>
+      </w:r>
+      <w:r>
+        <w:rPr>
+          <w:szCs w:val="15"/>
+        </w:rPr>
+        <w:t>computer (distance from the</w:t>
+      </w:r>
+      <w:r>
+        <w:rPr>
+          <w:szCs w:val="15"/>
+        </w:rPr>
+        <w:t xml:space="preserve"> </w:t>
+      </w:r>
+      <w:r>
+        <w:rPr>
+          <w:szCs w:val="15"/>
+        </w:rPr>
+        <w:t xml:space="preserve">eyes </w:t>
+      </w:r>
+      <w:r>
+        <w:rPr>
+          <w:szCs w:val="15"/>
+        </w:rPr>
+        <w:t xml:space="preserve">to the screen: approx. </w:t>
+      </w:r>
+      <w:r>
+        <w:rPr>
+          <w:szCs w:val="15"/>
+        </w:rPr>
+        <w:t>9</w:t>
+      </w:r>
+      <w:r>
+        <w:rPr>
+          <w:szCs w:val="15"/>
+        </w:rPr>
+        <w:t>0 cm) in the presence of a test administration.</w:t>
+      </w:r>
+      <w:r>
+        <w:rPr>
+          <w:szCs w:val="15"/>
+        </w:rPr>
+        <w:t xml:space="preserve"> </w:t>
+      </w:r>
+      <w:r>
+        <w:rPr>
+          <w:szCs w:val="15"/>
+        </w:rPr>
+        <w:t xml:space="preserve">The experiment </w:t>
+      </w:r>
+      <w:r>
+        <w:rPr>
+          <w:szCs w:val="15"/>
+        </w:rPr>
+        <w:t>consisted</w:t>
+      </w:r>
+      <w:r>
+        <w:rPr>
+          <w:szCs w:val="15"/>
+        </w:rPr>
+        <w:t xml:space="preserve"> of a training block and three subsequent</w:t>
+      </w:r>
+      <w:r>
+        <w:rPr>
+          <w:szCs w:val="15"/>
+        </w:rPr>
+        <w:t xml:space="preserve"> </w:t>
+      </w:r>
+      <w:r>
+        <w:rPr>
+          <w:szCs w:val="15"/>
+        </w:rPr>
+        <w:t xml:space="preserve">experimental </w:t>
+      </w:r>
+      <w:r>
+        <w:rPr>
+          <w:szCs w:val="15"/>
+        </w:rPr>
+        <w:t xml:space="preserve">blocks, between which the subject </w:t>
+      </w:r>
+      <w:r>
+        <w:rPr>
+          <w:szCs w:val="15"/>
+        </w:rPr>
+        <w:t>could</w:t>
+      </w:r>
+      <w:r>
+        <w:rPr>
+          <w:szCs w:val="15"/>
+        </w:rPr>
+        <w:t xml:space="preserve"> take short break</w:t>
+      </w:r>
+      <w:r>
+        <w:rPr>
+          <w:szCs w:val="15"/>
+        </w:rPr>
+        <w:t>s</w:t>
+      </w:r>
+      <w:r>
+        <w:rPr>
+          <w:szCs w:val="15"/>
+        </w:rPr>
+        <w:t>.</w:t>
+      </w:r>
+      <w:r>
+        <w:rPr>
+          <w:szCs w:val="15"/>
+        </w:rPr>
+        <w:t xml:space="preserve"> </w:t>
+      </w:r>
+      <w:r>
+        <w:rPr>
+          <w:szCs w:val="15"/>
+        </w:rPr>
+        <w:t xml:space="preserve">Prior to training the </w:t>
       </w:r>
       <w:r>
         <w:rPr>
@@ -9575,155 +9747,6 @@
           <w:color w:val="000000" w:themeColor="text1"/>
           <w:szCs w:val="20"/>
         </w:rPr>
-        <w:t xml:space="preserve"> </w:t>
-      </w:r>
-      <w:r>
-        <w:rPr>
-          <w:szCs w:val="15"/>
-        </w:rPr>
-        <w:t xml:space="preserve">took </w:t>
-      </w:r>
-      <w:r>
-        <w:rPr>
-          <w:szCs w:val="15"/>
-        </w:rPr>
-        <w:t xml:space="preserve">place in a controlled laboratory environment on </w:t>
-      </w:r>
-      <w:r>
-        <w:rPr>
-          <w:szCs w:val="15"/>
-        </w:rPr>
-        <w:t>a</w:t>
-      </w:r>
-      <w:r>
-        <w:rPr>
-          <w:szCs w:val="15"/>
-        </w:rPr>
-        <w:t xml:space="preserve"> </w:t>
-      </w:r>
-      <w:r>
-        <w:rPr>
-          <w:szCs w:val="15"/>
-        </w:rPr>
-        <w:t>computer (distance from the</w:t>
-      </w:r>
-      <w:r>
-        <w:rPr>
-          <w:szCs w:val="15"/>
-        </w:rPr>
-        <w:t xml:space="preserve"> </w:t>
-      </w:r>
-      <w:r>
-        <w:rPr>
-          <w:szCs w:val="15"/>
-        </w:rPr>
-        <w:t xml:space="preserve">eyes </w:t>
-      </w:r>
-      <w:r>
-        <w:rPr>
-          <w:szCs w:val="15"/>
-        </w:rPr>
-        <w:t xml:space="preserve">to the screen: approx. </w:t>
-      </w:r>
-      <w:r>
-        <w:rPr>
-          <w:szCs w:val="15"/>
-        </w:rPr>
-        <w:t>9</w:t>
-      </w:r>
-      <w:r>
-        <w:rPr>
-          <w:szCs w:val="15"/>
-        </w:rPr>
-        <w:t>0 cm) in the presence of a test administration.</w:t>
-      </w:r>
-      <w:r>
-        <w:rPr>
-          <w:szCs w:val="15"/>
-        </w:rPr>
-        <w:t xml:space="preserve"> </w:t>
-      </w:r>
-      <w:r>
-        <w:rPr>
-          <w:szCs w:val="15"/>
-        </w:rPr>
-        <w:t xml:space="preserve">The experiment </w:t>
-      </w:r>
-      <w:r>
-        <w:rPr>
-          <w:szCs w:val="15"/>
-        </w:rPr>
-        <w:t>consisted</w:t>
-      </w:r>
-      <w:r>
-        <w:rPr>
-          <w:szCs w:val="15"/>
-        </w:rPr>
-        <w:t xml:space="preserve"> of a training block and three subsequent</w:t>
-      </w:r>
-      <w:r>
-        <w:rPr>
-          <w:szCs w:val="15"/>
-        </w:rPr>
-        <w:t xml:space="preserve"> </w:t>
-      </w:r>
-      <w:r>
-        <w:rPr>
-          <w:szCs w:val="15"/>
-        </w:rPr>
-        <w:t xml:space="preserve">experimental </w:t>
-      </w:r>
-      <w:r>
-        <w:rPr>
-          <w:szCs w:val="15"/>
-        </w:rPr>
-        <w:t xml:space="preserve">blocks, between which the subject </w:t>
-      </w:r>
-      <w:r>
-        <w:rPr>
-          <w:szCs w:val="15"/>
-        </w:rPr>
-        <w:t>could</w:t>
-      </w:r>
-      <w:r>
-        <w:rPr>
-          <w:szCs w:val="15"/>
-        </w:rPr>
-        <w:t xml:space="preserve"> take short break</w:t>
-      </w:r>
-      <w:r>
-        <w:rPr>
-          <w:szCs w:val="15"/>
-        </w:rPr>
-        <w:t>s</w:t>
-      </w:r>
-      <w:r>
-        <w:rPr>
-          <w:szCs w:val="15"/>
-        </w:rPr>
-        <w:t>.</w:t>
-      </w:r>
-      <w:r>
-        <w:rPr>
-          <w:szCs w:val="15"/>
-        </w:rPr>
-        <w:t xml:space="preserve"> </w:t>
-      </w:r>
-      <w:r>
-        <w:rPr>
-          <w:szCs w:val="15"/>
-        </w:rPr>
-        <w:t xml:space="preserve">Prior to training the </w:t>
-      </w:r>
-      <w:r>
-        <w:rPr>
-          <w:rStyle w:val="MethodssubheadingTegn"/>
-          <w:rFonts w:ascii="STIX Two Text" w:eastAsiaTheme="minorEastAsia" w:hAnsi="STIX Two Text"/>
-          <w:b w:val="0"/>
-          <w:bCs w:val="0"/>
-          <w:color w:val="000000" w:themeColor="text1"/>
-          <w:szCs w:val="20"/>
-        </w:rPr>
         <w:t>individual maximum force (MF) was determined. Participants were asked to apply maximum pressure to the force sensor with the thumb and index finger three times for 1 second. The maximum of the respective averages of samples was used as MF.</w:t>
       </w:r>
     </w:p>
@@ -9776,45 +9799,45 @@
         <w:rPr>
           <w:szCs w:val="15"/>
         </w:rPr>
-        <w:t xml:space="preserve"> presented in </w:t>
+        <w:t xml:space="preserve"> presented in the following order: 1. Visual only, 2. visual-auditive and 3. auditive only. </w:t>
       </w:r>
       <w:r>
         <w:rPr>
           <w:szCs w:val="15"/>
         </w:rPr>
-        <w:t xml:space="preserve">the following order: 1. Visual only, 2. visual-auditive and 3. auditive only. </w:t>
+        <w:t xml:space="preserve">Visual only </w:t>
       </w:r>
       <w:r>
         <w:rPr>
           <w:szCs w:val="15"/>
         </w:rPr>
-        <w:t xml:space="preserve">Visual only </w:t>
-      </w:r>
+        <w:t>(</w:t>
+      </w:r>
+      <w:proofErr w:type="spellStart"/>
       <w:r>
         <w:rPr>
           <w:szCs w:val="15"/>
         </w:rPr>
-        <w:t>(</w:t>
-      </w:r>
-      <w:proofErr w:type="spellStart"/>
+        <w:t>vo</w:t>
+      </w:r>
+      <w:proofErr w:type="spellEnd"/>
       <w:r>
         <w:rPr>
           <w:szCs w:val="15"/>
         </w:rPr>
-        <w:t>vo</w:t>
-      </w:r>
-      <w:proofErr w:type="spellEnd"/>
+        <w:t xml:space="preserve">) </w:t>
+      </w:r>
       <w:r>
         <w:rPr>
           <w:szCs w:val="15"/>
         </w:rPr>
-        <w:t xml:space="preserve">) </w:t>
+        <w:t xml:space="preserve">feedback consisted of two vertical bars which were supposed to overlap in </w:t>
       </w:r>
       <w:r>
         <w:rPr>
           <w:szCs w:val="15"/>
         </w:rPr>
-        <w:t xml:space="preserve">feedback consisted of two vertical bars which were supposed to overlap in position when the target force was matched. Auditory </w:t>
+        <w:t xml:space="preserve">position when the target force was matched. Auditory </w:t>
       </w:r>
       <w:r>
         <w:rPr>
@@ -10503,6 +10526,7 @@
           <w:noProof/>
           <w:lang w:val="da-DK"/>
         </w:rPr>
+        <w:lastRenderedPageBreak/>
         <w:t>Statistics</w:t>
       </w:r>
     </w:p>
@@ -10517,15 +10541,15 @@
         <mc:AlternateContent>
           <mc:Choice Requires="wps">
             <w:drawing>
-              <wp:anchor distT="45720" distB="45720" distL="114300" distR="114300" simplePos="0" relativeHeight="251667458" behindDoc="0" locked="0" layoutInCell="1" allowOverlap="1" wp14:anchorId="65879BD1" wp14:editId="799148AE">
+              <wp:anchor distT="45720" distB="45720" distL="114300" distR="114300" simplePos="0" relativeHeight="251667458" behindDoc="0" locked="0" layoutInCell="1" allowOverlap="1" wp14:anchorId="65879BD1" wp14:editId="74D9EABD">
                 <wp:simplePos x="0" y="0"/>
                 <wp:positionH relativeFrom="margin">
-                  <wp:posOffset>29845</wp:posOffset>
+                  <wp:posOffset>29210</wp:posOffset>
                 </wp:positionH>
                 <wp:positionV relativeFrom="margin">
-                  <wp:posOffset>1356360</wp:posOffset>
+                  <wp:posOffset>1356995</wp:posOffset>
                 </wp:positionV>
-                <wp:extent cx="6734175" cy="4735195"/>
+                <wp:extent cx="6734175" cy="5039995"/>
                 <wp:effectExtent l="0" t="0" r="28575" b="27305"/>
                 <wp:wrapSquare wrapText="bothSides"/>
                 <wp:docPr id="4" name="Text Box 13"/>
@@ -10541,7 +10565,7 @@
                       <wps:spPr bwMode="auto">
                         <a:xfrm>
                           <a:off x="0" y="0"/>
-                          <a:ext cx="6734175" cy="4735195"/>
+                          <a:ext cx="6734175" cy="5039995"/>
                         </a:xfrm>
                         <a:prstGeom prst="rect">
                           <a:avLst/>
@@ -10569,10 +10593,10 @@
                                 <w:noProof/>
                               </w:rPr>
                               <w:drawing>
-                                <wp:inline distT="0" distB="0" distL="0" distR="0" wp14:anchorId="79713C92" wp14:editId="4418C94F">
+                                <wp:inline distT="0" distB="0" distL="0" distR="0" wp14:anchorId="02DFEC9E" wp14:editId="3239D43B">
                                   <wp:extent cx="6538595" cy="2179320"/>
                                   <wp:effectExtent l="0" t="0" r="0" b="0"/>
-                                  <wp:docPr id="16" name="Picture 16" descr="Graphical user interface, chart, scatter chart&#10;&#10;Description automatically generated"/>
+                                  <wp:docPr id="14" name="Picture 14" descr="Chart&#10;&#10;Description automatically generated"/>
                                   <wp:cNvGraphicFramePr>
                                     <a:graphicFrameLocks xmlns:a="http://schemas.openxmlformats.org/drawingml/2006/main" noChangeAspect="1"/>
                                   </wp:cNvGraphicFramePr>
@@ -10580,7 +10604,7 @@
                                     <a:graphicData uri="http://schemas.openxmlformats.org/drawingml/2006/picture">
                                       <pic:pic xmlns:pic="http://schemas.openxmlformats.org/drawingml/2006/picture">
                                         <pic:nvPicPr>
-                                          <pic:cNvPr id="16" name="Picture 16" descr="Graphical user interface, chart, scatter chart&#10;&#10;Description automatically generated"/>
+                                          <pic:cNvPr id="14" name="Picture 14" descr="Chart&#10;&#10;Description automatically generated"/>
                                           <pic:cNvPicPr>
                                             <a:picLocks noChangeAspect="1" noChangeArrowheads="1"/>
                                           </pic:cNvPicPr>
@@ -10622,21 +10646,35 @@
                             <w:pPr>
                               <w:pStyle w:val="Caption"/>
                               <w:spacing w:after="0"/>
+                              <w:jc w:val="right"/>
                               <w:rPr>
                                 <w:rStyle w:val="FigureLegendTitleTegn"/>
                                 <w:i w:val="0"/>
                                 <w:iCs w:val="0"/>
                               </w:rPr>
                             </w:pPr>
+                          </w:p>
+                          <w:p>
+                            <w:pPr>
+                              <w:pStyle w:val="Caption"/>
+                              <w:spacing w:after="0"/>
+                              <w:rPr>
+                                <w:rStyle w:val="FigureLegendTitleTegn"/>
+                                <w:i w:val="0"/>
+                                <w:iCs w:val="0"/>
+                              </w:rPr>
+                            </w:pPr>
+                          </w:p>
+                          <w:p>
                             <w:r>
                               <w:rPr>
                                 <w:noProof/>
                               </w:rPr>
                               <w:drawing>
-                                <wp:inline distT="0" distB="0" distL="0" distR="0" wp14:anchorId="2851FCCD" wp14:editId="328F7AD8">
-                                  <wp:extent cx="6538595" cy="2179320"/>
+                                <wp:inline distT="0" distB="0" distL="0" distR="0" wp14:anchorId="67ADD719" wp14:editId="7B1FC1CA">
+                                  <wp:extent cx="1894637" cy="1894995"/>
                                   <wp:effectExtent l="0" t="0" r="0" b="0"/>
-                                  <wp:docPr id="17" name="Picture 17" descr="Graphical user interface, chart&#10;&#10;Description automatically generated"/>
+                                  <wp:docPr id="9" name="Picture 9" descr="Chart&#10;&#10;Description automatically generated"/>
                                   <wp:cNvGraphicFramePr>
                                     <a:graphicFrameLocks xmlns:a="http://schemas.openxmlformats.org/drawingml/2006/main" noChangeAspect="1"/>
                                   </wp:cNvGraphicFramePr>
@@ -10644,13 +10682,69 @@
                                     <a:graphicData uri="http://schemas.openxmlformats.org/drawingml/2006/picture">
                                       <pic:pic xmlns:pic="http://schemas.openxmlformats.org/drawingml/2006/picture">
                                         <pic:nvPicPr>
-                                          <pic:cNvPr id="17" name="Picture 17" descr="Graphical user interface, chart&#10;&#10;Description automatically generated"/>
+                                          <pic:cNvPr id="9" name="Picture 9" descr="Chart&#10;&#10;Description automatically generated"/>
+                                          <pic:cNvPicPr>
+                                            <a:picLocks noChangeAspect="1" noChangeArrowheads="1"/>
+                                          </pic:cNvPicPr>
+                                        </pic:nvPicPr>
+                                        <pic:blipFill rotWithShape="1">
+                                          <a:blip r:embed="rId21">
+                                            <a:extLst>
+                                              <a:ext uri="{28A0092B-C50C-407E-A947-70E740481C1C}">
+                                                <a14:useLocalDpi xmlns:a14="http://schemas.microsoft.com/office/drawing/2010/main" val="0"/>
+                                              </a:ext>
+                                            </a:extLst>
+                                          </a:blip>
+                                          <a:srcRect l="19718" t="11950" r="12957" b="-1731"/>
+                                          <a:stretch/>
+                                        </pic:blipFill>
+                                        <pic:spPr bwMode="auto">
+                                          <a:xfrm>
+                                            <a:off x="0" y="0"/>
+                                            <a:ext cx="1928300" cy="1928664"/>
+                                          </a:xfrm>
+                                          <a:prstGeom prst="rect">
+                                            <a:avLst/>
+                                          </a:prstGeom>
+                                          <a:noFill/>
+                                          <a:ln>
+                                            <a:noFill/>
+                                          </a:ln>
+                                          <a:extLst>
+                                            <a:ext uri="{53640926-AAD7-44D8-BBD7-CCE9431645EC}">
+                                              <a14:shadowObscured xmlns:a14="http://schemas.microsoft.com/office/drawing/2010/main"/>
+                                            </a:ext>
+                                          </a:extLst>
+                                        </pic:spPr>
+                                      </pic:pic>
+                                    </a:graphicData>
+                                  </a:graphic>
+                                </wp:inline>
+                              </w:drawing>
+                            </w:r>
+                            <w:r>
+                              <w:rPr>
+                                <w:noProof/>
+                              </w:rPr>
+                              <w:drawing>
+                                <wp:inline distT="0" distB="0" distL="0" distR="0" wp14:anchorId="7BFA1354" wp14:editId="6B6E0E2B">
+                                  <wp:extent cx="4637837" cy="2142619"/>
+                                  <wp:effectExtent l="0" t="0" r="0" b="0"/>
+                                  <wp:docPr id="11" name="Picture 11"/>
+                                  <wp:cNvGraphicFramePr>
+                                    <a:graphicFrameLocks xmlns:a="http://schemas.openxmlformats.org/drawingml/2006/main" noChangeAspect="1"/>
+                                  </wp:cNvGraphicFramePr>
+                                  <a:graphic xmlns:a="http://schemas.openxmlformats.org/drawingml/2006/main">
+                                    <a:graphicData uri="http://schemas.openxmlformats.org/drawingml/2006/picture">
+                                      <pic:pic xmlns:pic="http://schemas.openxmlformats.org/drawingml/2006/picture">
+                                        <pic:nvPicPr>
+                                          <pic:cNvPr id="0" name="Picture 9"/>
                                           <pic:cNvPicPr>
                                             <a:picLocks noChangeAspect="1" noChangeArrowheads="1"/>
                                           </pic:cNvPicPr>
                                         </pic:nvPicPr>
                                         <pic:blipFill>
-                                          <a:blip r:embed="rId21">
+                                          <a:blip r:embed="rId22">
                                             <a:extLst>
                                               <a:ext uri="{28A0092B-C50C-407E-A947-70E740481C1C}">
                                                 <a14:useLocalDpi xmlns:a14="http://schemas.microsoft.com/office/drawing/2010/main" val="0"/>
@@ -10665,7 +10759,7 @@
                                         <pic:spPr bwMode="auto">
                                           <a:xfrm>
                                             <a:off x="0" y="0"/>
-                                            <a:ext cx="6538595" cy="2179320"/>
+                                            <a:ext cx="4657322" cy="2151621"/>
                                           </a:xfrm>
                                           <a:prstGeom prst="rect">
                                             <a:avLst/>
@@ -10769,7 +10863,7 @@
                                 <w:i w:val="0"/>
                                 <w:iCs w:val="0"/>
                               </w:rPr>
-                              <w:t xml:space="preserve">Above the time course of the force sensor. Below the time course of the pupil size. Both time courses are </w:t>
+                              <w:t xml:space="preserve">Above the time course of the </w:t>
                             </w:r>
                             <w:r>
                               <w:rPr>
@@ -10777,7 +10871,63 @@
                                 <w:i w:val="0"/>
                                 <w:iCs w:val="0"/>
                               </w:rPr>
-                              <w:t>split per condition and feedback type.</w:t>
+                              <w:t>pupillometry</w:t>
+                            </w:r>
+                            <w:r>
+                              <w:rPr>
+                                <w:rStyle w:val="FigureLegendMainTegn"/>
+                                <w:i w:val="0"/>
+                                <w:iCs w:val="0"/>
+                              </w:rPr>
+                              <w:t xml:space="preserve">. </w:t>
+                            </w:r>
+                            <w:r>
+                              <w:rPr>
+                                <w:rStyle w:val="FigureLegendMainTegn"/>
+                                <w:i w:val="0"/>
+                                <w:iCs w:val="0"/>
+                              </w:rPr>
+                              <w:t>Bottom left shows the single trial spectra of the force tremor per epoch. Bottom right displays the single trial raw force data</w:t>
+                            </w:r>
+                            <w:r>
+                              <w:rPr>
+                                <w:rStyle w:val="FigureLegendMainTegn"/>
+                                <w:i w:val="0"/>
+                                <w:iCs w:val="0"/>
+                              </w:rPr>
+                              <w:t xml:space="preserve">. Both time courses are split per </w:t>
+                            </w:r>
+                            <w:r>
+                              <w:rPr>
+                                <w:rStyle w:val="FigureLegendMainTegn"/>
+                                <w:i w:val="0"/>
+                                <w:iCs w:val="0"/>
+                              </w:rPr>
+                              <w:t>feedback type</w:t>
+                            </w:r>
+                            <w:r>
+                              <w:rPr>
+                                <w:rStyle w:val="FigureLegendMainTegn"/>
+                                <w:i w:val="0"/>
+                                <w:iCs w:val="0"/>
+                              </w:rPr>
+                              <w:t xml:space="preserve"> and feedback </w:t>
+                            </w:r>
+                            <w:r>
+                              <w:rPr>
+                                <w:rStyle w:val="FigureLegendMainTegn"/>
+                                <w:i w:val="0"/>
+                                <w:iCs w:val="0"/>
+                              </w:rPr>
+                              <w:t>condition</w:t>
+                            </w:r>
+                            <w:r>
+                              <w:rPr>
+                                <w:rStyle w:val="FigureLegendMainTegn"/>
+                                <w:i w:val="0"/>
+                                <w:iCs w:val="0"/>
+                              </w:rPr>
+                              <w:t>.</w:t>
                             </w:r>
                           </w:p>
                         </w:txbxContent>
@@ -10799,7 +10949,7 @@
           </mc:Choice>
           <mc:Fallback>
             <w:pict>
-              <v:shape w14:anchorId="65879BD1" id="Text Box 13" o:spid="_x0000_s1029" type="#_x0000_t202" style="position:absolute;left:0;text-align:left;margin-left:2.35pt;margin-top:106.8pt;width:530.25pt;height:372.85pt;z-index:251667458;visibility:visible;mso-wrap-style:square;mso-width-percent:0;mso-height-percent:0;mso-wrap-distance-left:9pt;mso-wrap-distance-top:3.6pt;mso-wrap-distance-right:9pt;mso-wrap-distance-bottom:3.6pt;mso-position-horizontal:absolute;mso-position-horizontal-relative:margin;mso-position-vertical:absolute;mso-position-vertical-relative:margin;mso-width-percent:0;mso-height-percent:0;mso-width-relative:margin;mso-height-relative:margin;v-text-anchor:top" o:gfxdata="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" strokecolor="black [3213]" strokeweight="1pt">
+              <v:shape w14:anchorId="65879BD1" id="Text Box 13" o:spid="_x0000_s1029" type="#_x0000_t202" style="position:absolute;left:0;text-align:left;margin-left:2.3pt;margin-top:106.85pt;width:530.25pt;height:396.85pt;z-index:251667458;visibility:visible;mso-wrap-style:square;mso-width-percent:0;mso-height-percent:0;mso-wrap-distance-left:9pt;mso-wrap-distance-top:3.6pt;mso-wrap-distance-right:9pt;mso-wrap-distance-bottom:3.6pt;mso-position-horizontal:absolute;mso-position-horizontal-relative:margin;mso-position-vertical:absolute;mso-position-vertical-relative:margin;mso-width-percent:0;mso-height-percent:0;mso-width-relative:margin;mso-height-relative:margin;v-text-anchor:top" o:gfxdata="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" strokecolor="black [3213]" strokeweight="1pt">
                 <v:path arrowok="t"/>
                 <v:textbox>
                   <w:txbxContent>
@@ -10809,10 +10959,10 @@
                           <w:noProof/>
                         </w:rPr>
                         <w:drawing>
-                          <wp:inline distT="0" distB="0" distL="0" distR="0" wp14:anchorId="79713C92" wp14:editId="4418C94F">
+                          <wp:inline distT="0" distB="0" distL="0" distR="0" wp14:anchorId="02DFEC9E" wp14:editId="3239D43B">
                             <wp:extent cx="6538595" cy="2179320"/>
                             <wp:effectExtent l="0" t="0" r="0" b="0"/>
-                            <wp:docPr id="16" name="Picture 16" descr="Graphical user interface, chart, scatter chart&#10;&#10;Description automatically generated"/>
+                            <wp:docPr id="14" name="Picture 14" descr="Chart&#10;&#10;Description automatically generated"/>
                             <wp:cNvGraphicFramePr>
                               <a:graphicFrameLocks xmlns:a="http://schemas.openxmlformats.org/drawingml/2006/main" noChangeAspect="1"/>
                             </wp:cNvGraphicFramePr>
@@ -10820,7 +10970,7 @@
                               <a:graphicData uri="http://schemas.openxmlformats.org/drawingml/2006/picture">
                                 <pic:pic xmlns:pic="http://schemas.openxmlformats.org/drawingml/2006/picture">
                                   <pic:nvPicPr>
-                                    <pic:cNvPr id="16" name="Picture 16" descr="Graphical user interface, chart, scatter chart&#10;&#10;Description automatically generated"/>
+                                    <pic:cNvPr id="14" name="Picture 14" descr="Chart&#10;&#10;Description automatically generated"/>
                                     <pic:cNvPicPr>
                                       <a:picLocks noChangeAspect="1" noChangeArrowheads="1"/>
                                     </pic:cNvPicPr>
@@ -10862,21 +11012,35 @@
                       <w:pPr>
                         <w:pStyle w:val="Caption"/>
                         <w:spacing w:after="0"/>
+                        <w:jc w:val="right"/>
                         <w:rPr>
                           <w:rStyle w:val="FigureLegendTitleTegn"/>
                           <w:i w:val="0"/>
                           <w:iCs w:val="0"/>
                         </w:rPr>
                       </w:pPr>
+                    </w:p>
+                    <w:p>
+                      <w:pPr>
+                        <w:pStyle w:val="Caption"/>
+                        <w:spacing w:after="0"/>
+                        <w:rPr>
+                          <w:rStyle w:val="FigureLegendTitleTegn"/>
+                          <w:i w:val="0"/>
+                          <w:iCs w:val="0"/>
+                        </w:rPr>
+                      </w:pPr>
+                    </w:p>
+                    <w:p>
                       <w:r>
                         <w:rPr>
                           <w:noProof/>
                         </w:rPr>
                         <w:drawing>
-                          <wp:inline distT="0" distB="0" distL="0" distR="0" wp14:anchorId="2851FCCD" wp14:editId="328F7AD8">
-                            <wp:extent cx="6538595" cy="2179320"/>
+                          <wp:inline distT="0" distB="0" distL="0" distR="0" wp14:anchorId="67ADD719" wp14:editId="7B1FC1CA">
+                            <wp:extent cx="1894637" cy="1894995"/>
                             <wp:effectExtent l="0" t="0" r="0" b="0"/>
-                            <wp:docPr id="17" name="Picture 17" descr="Graphical user interface, chart&#10;&#10;Description automatically generated"/>
+                            <wp:docPr id="9" name="Picture 9" descr="Chart&#10;&#10;Description automatically generated"/>
                             <wp:cNvGraphicFramePr>
                               <a:graphicFrameLocks xmlns:a="http://schemas.openxmlformats.org/drawingml/2006/main" noChangeAspect="1"/>
                             </wp:cNvGraphicFramePr>
@@ -10884,13 +11048,69 @@
                               <a:graphicData uri="http://schemas.openxmlformats.org/drawingml/2006/picture">
                                 <pic:pic xmlns:pic="http://schemas.openxmlformats.org/drawingml/2006/picture">
                                   <pic:nvPicPr>
-                                    <pic:cNvPr id="17" name="Picture 17" descr="Graphical user interface, chart&#10;&#10;Description automatically generated"/>
+                                    <pic:cNvPr id="9" name="Picture 9" descr="Chart&#10;&#10;Description automatically generated"/>
+                                    <pic:cNvPicPr>
+                                      <a:picLocks noChangeAspect="1" noChangeArrowheads="1"/>
+                                    </pic:cNvPicPr>
+                                  </pic:nvPicPr>
+                                  <pic:blipFill rotWithShape="1">
+                                    <a:blip r:embed="rId21">
+                                      <a:extLst>
+                                        <a:ext uri="{28A0092B-C50C-407E-A947-70E740481C1C}">
+                                          <a14:useLocalDpi xmlns:a14="http://schemas.microsoft.com/office/drawing/2010/main" val="0"/>
+                                        </a:ext>
+                                      </a:extLst>
+                                    </a:blip>
+                                    <a:srcRect l="19718" t="11950" r="12957" b="-1731"/>
+                                    <a:stretch/>
+                                  </pic:blipFill>
+                                  <pic:spPr bwMode="auto">
+                                    <a:xfrm>
+                                      <a:off x="0" y="0"/>
+                                      <a:ext cx="1928300" cy="1928664"/>
+                                    </a:xfrm>
+                                    <a:prstGeom prst="rect">
+                                      <a:avLst/>
+                                    </a:prstGeom>
+                                    <a:noFill/>
+                                    <a:ln>
+                                      <a:noFill/>
+                                    </a:ln>
+                                    <a:extLst>
+                                      <a:ext uri="{53640926-AAD7-44D8-BBD7-CCE9431645EC}">
+                                        <a14:shadowObscured xmlns:a14="http://schemas.microsoft.com/office/drawing/2010/main"/>
+                                      </a:ext>
+                                    </a:extLst>
+                                  </pic:spPr>
+                                </pic:pic>
+                              </a:graphicData>
+                            </a:graphic>
+                          </wp:inline>
+                        </w:drawing>
+                      </w:r>
+                      <w:r>
+                        <w:rPr>
+                          <w:noProof/>
+                        </w:rPr>
+                        <w:drawing>
+                          <wp:inline distT="0" distB="0" distL="0" distR="0" wp14:anchorId="7BFA1354" wp14:editId="6B6E0E2B">
+                            <wp:extent cx="4637837" cy="2142619"/>
+                            <wp:effectExtent l="0" t="0" r="0" b="0"/>
+                            <wp:docPr id="11" name="Picture 11"/>
+                            <wp:cNvGraphicFramePr>
+                              <a:graphicFrameLocks xmlns:a="http://schemas.openxmlformats.org/drawingml/2006/main" noChangeAspect="1"/>
+                            </wp:cNvGraphicFramePr>
+                            <a:graphic xmlns:a="http://schemas.openxmlformats.org/drawingml/2006/main">
+                              <a:graphicData uri="http://schemas.openxmlformats.org/drawingml/2006/picture">
+                                <pic:pic xmlns:pic="http://schemas.openxmlformats.org/drawingml/2006/picture">
+                                  <pic:nvPicPr>
+                                    <pic:cNvPr id="0" name="Picture 9"/>
                                     <pic:cNvPicPr>
                                       <a:picLocks noChangeAspect="1" noChangeArrowheads="1"/>
                                     </pic:cNvPicPr>
                                   </pic:nvPicPr>
                                   <pic:blipFill>
-                                    <a:blip r:embed="rId21">
+                                    <a:blip r:embed="rId22">
                                       <a:extLst>
                                         <a:ext uri="{28A0092B-C50C-407E-A947-70E740481C1C}">
                                           <a14:useLocalDpi xmlns:a14="http://schemas.microsoft.com/office/drawing/2010/main" val="0"/>
@@ -10905,7 +11125,7 @@
                                   <pic:spPr bwMode="auto">
                                     <a:xfrm>
                                       <a:off x="0" y="0"/>
-                                      <a:ext cx="6538595" cy="2179320"/>
+                                      <a:ext cx="4657322" cy="2151621"/>
                                     </a:xfrm>
                                     <a:prstGeom prst="rect">
                                       <a:avLst/>
@@ -11009,7 +11229,7 @@
                           <w:i w:val="0"/>
                           <w:iCs w:val="0"/>
                         </w:rPr>
-                        <w:t xml:space="preserve">Above the time course of the force sensor. Below the time course of the pupil size. Both time courses are </w:t>
+                        <w:t xml:space="preserve">Above the time course of the </w:t>
                       </w:r>
                       <w:r>
                         <w:rPr>
@@ -11017,7 +11237,63 @@
                           <w:i w:val="0"/>
                           <w:iCs w:val="0"/>
                         </w:rPr>
-                        <w:t>split per condition and feedback type.</w:t>
+                        <w:t>pupillometry</w:t>
+                      </w:r>
+                      <w:r>
+                        <w:rPr>
+                          <w:rStyle w:val="FigureLegendMainTegn"/>
+                          <w:i w:val="0"/>
+                          <w:iCs w:val="0"/>
+                        </w:rPr>
+                        <w:t xml:space="preserve">. </w:t>
+                      </w:r>
+                      <w:r>
+                        <w:rPr>
+                          <w:rStyle w:val="FigureLegendMainTegn"/>
+                          <w:i w:val="0"/>
+                          <w:iCs w:val="0"/>
+                        </w:rPr>
+                        <w:t>Bottom left shows the single trial spectra of the force tremor per epoch. Bottom right displays the single trial raw force data</w:t>
+                      </w:r>
+                      <w:r>
+                        <w:rPr>
+                          <w:rStyle w:val="FigureLegendMainTegn"/>
+                          <w:i w:val="0"/>
+                          <w:iCs w:val="0"/>
+                        </w:rPr>
+                        <w:t xml:space="preserve">. Both time courses are split per </w:t>
+                      </w:r>
+                      <w:r>
+                        <w:rPr>
+                          <w:rStyle w:val="FigureLegendMainTegn"/>
+                          <w:i w:val="0"/>
+                          <w:iCs w:val="0"/>
+                        </w:rPr>
+                        <w:t>feedback type</w:t>
+                      </w:r>
+                      <w:r>
+                        <w:rPr>
+                          <w:rStyle w:val="FigureLegendMainTegn"/>
+                          <w:i w:val="0"/>
+                          <w:iCs w:val="0"/>
+                        </w:rPr>
+                        <w:t xml:space="preserve"> and feedback </w:t>
+                      </w:r>
+                      <w:r>
+                        <w:rPr>
+                          <w:rStyle w:val="FigureLegendMainTegn"/>
+                          <w:i w:val="0"/>
+                          <w:iCs w:val="0"/>
+                        </w:rPr>
+                        <w:t>condition</w:t>
+                      </w:r>
+                      <w:r>
+                        <w:rPr>
+                          <w:rStyle w:val="FigureLegendMainTegn"/>
+                          <w:i w:val="0"/>
+                          <w:iCs w:val="0"/>
+                        </w:rPr>
+                        <w:t>.</w:t>
                       </w:r>
                     </w:p>
                   </w:txbxContent>
@@ -11210,15 +11486,7 @@
         <w:t xml:space="preserve">stopped early, as </w:t>
       </w:r>
       <w:r>
-        <w:t xml:space="preserve">higher numbers would have impacted the other outcome parameters to </w:t>
-      </w:r>
-      <w:proofErr w:type="gramStart"/>
-      <w:r>
-        <w:t>a</w:t>
-      </w:r>
-      <w:proofErr w:type="gramEnd"/>
-      <w:r>
-        <w:t xml:space="preserve"> unknown extend</w:t>
+        <w:t>higher numbers would have impacted the other outcome parameters to a unknown extend</w:t>
       </w:r>
       <w:r>
         <w:t>.</w:t>
@@ -11509,6 +11777,7 @@
         <w:rPr>
           <w:noProof/>
         </w:rPr>
+        <w:lastRenderedPageBreak/>
         <w:t xml:space="preserve">Gironell, A., R. Ribosa-Nogue and J. Pagonabarraga (2012). "Withdrawal of visual feedback in essential tremor." </w:t>
       </w:r>
       <w:r>
@@ -11549,7 +11818,6 @@
         <w:rPr>
           <w:noProof/>
         </w:rPr>
-        <w:lastRenderedPageBreak/>
         <w:t xml:space="preserve">Helmich, R. C., I. Toni, G. Deuschl and B. R. Bloem (2013). "The pathophysiology of essential tremor and Parkinson's tremor." </w:t>
       </w:r>
       <w:r>
@@ -12028,7 +12296,44 @@
       </w:r>
     </w:p>
   </w:comment>
-  <w:comment w:id="4" w:author="Jos Becktepe" w:date="2022-12-22T14:39:00Z" w:initials="JB">
+  <w:comment w:id="4" w:author="Julius Welzel" w:date="2023-02-23T14:21:00Z" w:initials="JW">
+    <w:p>
+      <w:pPr>
+        <w:pStyle w:val="CommentText"/>
+      </w:pPr>
+      <w:r>
+        <w:rPr>
+          <w:rStyle w:val="CommentReference"/>
+        </w:rPr>
+        <w:annotationRef/>
+      </w:r>
+      <w:r>
+        <w:t>Force Tremor -&gt; Power 4-12 Hz</w:t>
+      </w:r>
+    </w:p>
+  </w:comment>
+  <w:comment w:id="5" w:author="Julius Welzel" w:date="2023-02-23T14:22:00Z" w:initials="JW">
+    <w:p>
+      <w:pPr>
+        <w:pStyle w:val="CommentText"/>
+      </w:pPr>
+      <w:r>
+        <w:rPr>
+          <w:rStyle w:val="CommentReference"/>
+        </w:rPr>
+        <w:annotationRef/>
+      </w:r>
+      <w:r>
+        <w:t>„We chose to evaluate force tremor between the 4–12 Hz range since this range is where a majority of the tremor is contained“ (Archer et al., 2018, p. 3)</w:t>
+      </w:r>
+    </w:p>
+    <w:p>
+      <w:pPr>
+        <w:pStyle w:val="CommentText"/>
+      </w:pPr>
+    </w:p>
+  </w:comment>
+  <w:comment w:id="6" w:author="Jos Becktepe" w:date="2022-12-22T14:39:00Z" w:initials="JB">
     <w:p>
       <w:pPr>
         <w:jc w:val="left"/>
@@ -12081,7 +12386,7 @@
       </w:r>
     </w:p>
   </w:comment>
-  <w:comment w:id="5" w:author="Julius Welzel" w:date="2023-01-13T14:05:00Z" w:initials="JW">
+  <w:comment w:id="7" w:author="Julius Welzel" w:date="2023-01-13T14:05:00Z" w:initials="JW">
     <w:p>
       <w:pPr>
         <w:pStyle w:val="CommentText"/>
@@ -12097,7 +12402,7 @@
       </w:r>
     </w:p>
   </w:comment>
-  <w:comment w:id="6" w:author="Julius Welzel" w:date="2023-01-13T14:05:00Z" w:initials="JW">
+  <w:comment w:id="8" w:author="Julius Welzel" w:date="2023-01-13T14:05:00Z" w:initials="JW">
     <w:p>
       <w:pPr>
         <w:pStyle w:val="CommentText"/>
@@ -12113,7 +12418,7 @@
       </w:r>
     </w:p>
   </w:comment>
-  <w:comment w:id="7" w:author="Jos Becktepe" w:date="2022-12-22T14:35:00Z" w:initials="JB">
+  <w:comment w:id="9" w:author="Jos Becktepe" w:date="2022-12-22T14:35:00Z" w:initials="JB">
     <w:p>
       <w:pPr>
         <w:jc w:val="left"/>
@@ -12136,7 +12441,7 @@
       </w:r>
     </w:p>
   </w:comment>
-  <w:comment w:id="8" w:author="Jos Becktepe" w:date="2022-12-09T14:27:00Z" w:initials="JB">
+  <w:comment w:id="10" w:author="Jos Becktepe" w:date="2022-12-09T14:27:00Z" w:initials="JB">
     <w:p>
       <w:pPr>
         <w:jc w:val="left"/>
@@ -12159,7 +12464,7 @@
       </w:r>
     </w:p>
   </w:comment>
-  <w:comment w:id="9" w:author="Julius Welzel" w:date="2023-01-13T14:15:00Z" w:initials="JW">
+  <w:comment w:id="11" w:author="Julius Welzel" w:date="2023-01-13T14:15:00Z" w:initials="JW">
     <w:p>
       <w:pPr>
         <w:pStyle w:val="CommentText"/>
@@ -12183,6 +12488,8 @@
   <w15:commentEx w15:paraId="2E24A46A" w15:done="1"/>
   <w15:commentEx w15:paraId="5CC5CF15" w15:done="1"/>
   <w15:commentEx w15:paraId="59FE7682" w15:done="1"/>
+  <w15:commentEx w15:paraId="1C72420E" w15:done="0"/>
+  <w15:commentEx w15:paraId="049DBA89" w15:paraIdParent="1C72420E" w15:done="0"/>
   <w15:commentEx w15:paraId="39641C7F" w15:done="1"/>
   <w15:commentEx w15:paraId="0023F785" w15:paraIdParent="39641C7F" w15:done="1"/>
   <w15:commentEx w15:paraId="0586A685" w15:paraIdParent="39641C7F" w15:done="1"/>
@@ -12197,6 +12504,8 @@
   <w16cex:commentExtensible w16cex:durableId="277D5536" w16cex:dateUtc="2023-01-26T18:38:00Z"/>
   <w16cex:commentExtensible w16cex:durableId="27343F89" w16cex:dateUtc="2022-12-02T08:10:00Z"/>
   <w16cex:commentExtensible w16cex:durableId="272DE3F6" w16cex:dateUtc="2022-11-27T12:26:00Z"/>
+  <w16cex:commentExtensible w16cex:durableId="27A1F4CF" w16cex:dateUtc="2023-02-23T13:21:00Z"/>
+  <w16cex:commentExtensible w16cex:durableId="27A1F508" w16cex:dateUtc="2023-02-23T13:22:00Z"/>
   <w16cex:commentExtensible w16cex:durableId="274EEAB2" w16cex:dateUtc="2022-12-22T13:39:00Z"/>
   <w16cex:commentExtensible w16cex:durableId="276BE397" w16cex:dateUtc="2023-01-13T13:05:00Z"/>
   <w16cex:commentExtensible w16cex:durableId="276BE3A0" w16cex:dateUtc="2023-01-13T13:05:00Z"/>
@@ -12211,6 +12520,8 @@
   <w16cid:commentId w16cid:paraId="2E24A46A" w16cid:durableId="277D5536"/>
   <w16cid:commentId w16cid:paraId="5CC5CF15" w16cid:durableId="27343F89"/>
   <w16cid:commentId w16cid:paraId="59FE7682" w16cid:durableId="272DE3F6"/>
+  <w16cid:commentId w16cid:paraId="1C72420E" w16cid:durableId="27A1F4CF"/>
+  <w16cid:commentId w16cid:paraId="049DBA89" w16cid:durableId="27A1F508"/>
   <w16cid:commentId w16cid:paraId="39641C7F" w16cid:durableId="274EEAB2"/>
   <w16cid:commentId w16cid:paraId="0023F785" w16cid:durableId="276BE397"/>
   <w16cid:commentId w16cid:paraId="0586A685" w16cid:durableId="276BE3A0"/>

</xml_diff>

<commit_message>
[ADD] group delta plots
</commit_message>
<xml_diff>
--- a/230223_manuscript_jw.docx
+++ b/230223_manuscript_jw.docx
@@ -1655,16 +1655,16 @@
         <mc:AlternateContent>
           <mc:Choice Requires="wps">
             <w:drawing>
-              <wp:anchor distT="45720" distB="45720" distL="114300" distR="114300" simplePos="0" relativeHeight="251671554" behindDoc="0" locked="0" layoutInCell="1" allowOverlap="1" wp14:anchorId="6165D67D" wp14:editId="4D32DB4F">
+              <wp:anchor distT="45720" distB="45720" distL="114300" distR="114300" simplePos="0" relativeHeight="251671554" behindDoc="0" locked="0" layoutInCell="1" allowOverlap="1" wp14:anchorId="6165D67D" wp14:editId="3ED51FE8">
                 <wp:simplePos x="0" y="0"/>
                 <wp:positionH relativeFrom="margin">
-                  <wp:posOffset>3399746</wp:posOffset>
+                  <wp:align>right</wp:align>
                 </wp:positionH>
                 <wp:positionV relativeFrom="margin">
-                  <wp:posOffset>3531</wp:posOffset>
+                  <wp:posOffset>3175</wp:posOffset>
                 </wp:positionV>
-                <wp:extent cx="3196590" cy="2450465"/>
-                <wp:effectExtent l="0" t="0" r="22860" b="26035"/>
+                <wp:extent cx="3196590" cy="2122805"/>
+                <wp:effectExtent l="0" t="0" r="22860" b="10795"/>
                 <wp:wrapTopAndBottom/>
                 <wp:docPr id="12" name="Text Box 15"/>
                 <wp:cNvGraphicFramePr>
@@ -1679,7 +1679,7 @@
                       <wps:spPr bwMode="auto">
                         <a:xfrm>
                           <a:off x="0" y="0"/>
-                          <a:ext cx="3196590" cy="2450465"/>
+                          <a:ext cx="3196590" cy="2122805"/>
                         </a:xfrm>
                         <a:prstGeom prst="rect">
                           <a:avLst/>
@@ -1704,10 +1704,10 @@
                                 <w:noProof/>
                               </w:rPr>
                               <w:drawing>
-                                <wp:inline distT="0" distB="0" distL="0" distR="0" wp14:anchorId="5A203FE3" wp14:editId="223FC31B">
-                                  <wp:extent cx="3065069" cy="2066842"/>
-                                  <wp:effectExtent l="0" t="0" r="2540" b="0"/>
-                                  <wp:docPr id="13" name="Picture 14" descr="Chart&#10;&#10;Description automatically generated with low confidence"/>
+                                <wp:inline distT="0" distB="0" distL="0" distR="0" wp14:anchorId="28066011" wp14:editId="0F9AF255">
+                                  <wp:extent cx="2997835" cy="1765300"/>
+                                  <wp:effectExtent l="0" t="0" r="0" b="6350"/>
+                                  <wp:docPr id="9" name="Picture 9"/>
                                   <wp:cNvGraphicFramePr>
                                     <a:graphicFrameLocks xmlns:a="http://schemas.openxmlformats.org/drawingml/2006/main" noChangeAspect="1"/>
                                   </wp:cNvGraphicFramePr>
@@ -1715,23 +1715,36 @@
                                     <a:graphicData uri="http://schemas.openxmlformats.org/drawingml/2006/picture">
                                       <pic:pic xmlns:pic="http://schemas.openxmlformats.org/drawingml/2006/picture">
                                         <pic:nvPicPr>
-                                          <pic:cNvPr id="1" name="Picture 1" descr="Chart&#10;&#10;Description automatically generated with low confidence"/>
-                                          <pic:cNvPicPr/>
+                                          <pic:cNvPr id="0" name="Picture 2"/>
+                                          <pic:cNvPicPr>
+                                            <a:picLocks noChangeAspect="1" noChangeArrowheads="1"/>
+                                          </pic:cNvPicPr>
                                         </pic:nvPicPr>
                                         <pic:blipFill>
-                                          <a:blip r:embed="rId13"/>
+                                          <a:blip r:embed="rId13">
+                                            <a:extLst>
+                                              <a:ext uri="{28A0092B-C50C-407E-A947-70E740481C1C}">
+                                                <a14:useLocalDpi xmlns:a14="http://schemas.microsoft.com/office/drawing/2010/main" val="0"/>
+                                              </a:ext>
+                                            </a:extLst>
+                                          </a:blip>
+                                          <a:srcRect/>
                                           <a:stretch>
                                             <a:fillRect/>
                                           </a:stretch>
                                         </pic:blipFill>
-                                        <pic:spPr>
+                                        <pic:spPr bwMode="auto">
                                           <a:xfrm>
                                             <a:off x="0" y="0"/>
-                                            <a:ext cx="3079915" cy="2076853"/>
+                                            <a:ext cx="2997835" cy="1765300"/>
                                           </a:xfrm>
                                           <a:prstGeom prst="rect">
                                             <a:avLst/>
                                           </a:prstGeom>
+                                          <a:noFill/>
+                                          <a:ln>
+                                            <a:noFill/>
+                                          </a:ln>
                                         </pic:spPr>
                                       </pic:pic>
                                     </a:graphicData>
@@ -1855,7 +1868,7 @@
                 <v:stroke joinstyle="miter"/>
                 <v:path gradientshapeok="t" o:connecttype="rect"/>
               </v:shapetype>
-              <v:shape id="Text Box 15" o:spid="_x0000_s1026" type="#_x0000_t202" style="position:absolute;left:0;text-align:left;margin-left:267.7pt;margin-top:.3pt;width:251.7pt;height:192.95pt;z-index:251671554;visibility:visible;mso-wrap-style:square;mso-width-percent:0;mso-height-percent:0;mso-wrap-distance-left:9pt;mso-wrap-distance-top:3.6pt;mso-wrap-distance-right:9pt;mso-wrap-distance-bottom:3.6pt;mso-position-horizontal:absolute;mso-position-horizontal-relative:margin;mso-position-vertical:absolute;mso-position-vertical-relative:margin;mso-width-percent:0;mso-height-percent:0;mso-width-relative:margin;mso-height-relative:margin;v-text-anchor:top" o:gfxdata="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">
+              <v:shape id="Text Box 15" o:spid="_x0000_s1026" type="#_x0000_t202" style="position:absolute;left:0;text-align:left;margin-left:200.5pt;margin-top:.25pt;width:251.7pt;height:167.15pt;z-index:251671554;visibility:visible;mso-wrap-style:square;mso-width-percent:0;mso-height-percent:0;mso-wrap-distance-left:9pt;mso-wrap-distance-top:3.6pt;mso-wrap-distance-right:9pt;mso-wrap-distance-bottom:3.6pt;mso-position-horizontal:right;mso-position-horizontal-relative:margin;mso-position-vertical:absolute;mso-position-vertical-relative:margin;mso-width-percent:0;mso-height-percent:0;mso-width-relative:margin;mso-height-relative:margin;v-text-anchor:top" o:gfxdata="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">
                 <v:path arrowok="t"/>
                 <v:textbox>
                   <w:txbxContent>
@@ -1865,10 +1878,10 @@
                           <w:noProof/>
                         </w:rPr>
                         <w:drawing>
-                          <wp:inline distT="0" distB="0" distL="0" distR="0" wp14:anchorId="5A203FE3" wp14:editId="223FC31B">
-                            <wp:extent cx="3065069" cy="2066842"/>
-                            <wp:effectExtent l="0" t="0" r="2540" b="0"/>
-                            <wp:docPr id="13" name="Picture 14" descr="Chart&#10;&#10;Description automatically generated with low confidence"/>
+                          <wp:inline distT="0" distB="0" distL="0" distR="0" wp14:anchorId="28066011" wp14:editId="0F9AF255">
+                            <wp:extent cx="2997835" cy="1765300"/>
+                            <wp:effectExtent l="0" t="0" r="0" b="6350"/>
+                            <wp:docPr id="9" name="Picture 9"/>
                             <wp:cNvGraphicFramePr>
                               <a:graphicFrameLocks xmlns:a="http://schemas.openxmlformats.org/drawingml/2006/main" noChangeAspect="1"/>
                             </wp:cNvGraphicFramePr>
@@ -1876,23 +1889,36 @@
                               <a:graphicData uri="http://schemas.openxmlformats.org/drawingml/2006/picture">
                                 <pic:pic xmlns:pic="http://schemas.openxmlformats.org/drawingml/2006/picture">
                                   <pic:nvPicPr>
-                                    <pic:cNvPr id="1" name="Picture 1" descr="Chart&#10;&#10;Description automatically generated with low confidence"/>
-                                    <pic:cNvPicPr/>
+                                    <pic:cNvPr id="0" name="Picture 2"/>
+                                    <pic:cNvPicPr>
+                                      <a:picLocks noChangeAspect="1" noChangeArrowheads="1"/>
+                                    </pic:cNvPicPr>
                                   </pic:nvPicPr>
                                   <pic:blipFill>
-                                    <a:blip r:embed="rId13"/>
+                                    <a:blip r:embed="rId13">
+                                      <a:extLst>
+                                        <a:ext uri="{28A0092B-C50C-407E-A947-70E740481C1C}">
+                                          <a14:useLocalDpi xmlns:a14="http://schemas.microsoft.com/office/drawing/2010/main" val="0"/>
+                                        </a:ext>
+                                      </a:extLst>
+                                    </a:blip>
+                                    <a:srcRect/>
                                     <a:stretch>
                                       <a:fillRect/>
                                     </a:stretch>
                                   </pic:blipFill>
-                                  <pic:spPr>
+                                  <pic:spPr bwMode="auto">
                                     <a:xfrm>
                                       <a:off x="0" y="0"/>
-                                      <a:ext cx="3079915" cy="2076853"/>
+                                      <a:ext cx="2997835" cy="1765300"/>
                                     </a:xfrm>
                                     <a:prstGeom prst="rect">
                                       <a:avLst/>
                                     </a:prstGeom>
+                                    <a:noFill/>
+                                    <a:ln>
+                                      <a:noFill/>
+                                    </a:ln>
                                   </pic:spPr>
                                 </pic:pic>
                               </a:graphicData>
@@ -2113,7 +2139,7 @@
         <w:t>1</w:t>
       </w:r>
       <w:r>
-        <w:t>5</w:t>
+        <w:t>4</w:t>
       </w:r>
       <w:r>
         <w:t xml:space="preserve"> ET patients and </w:t>
@@ -2123,7 +2149,7 @@
         <w:t>1</w:t>
       </w:r>
       <w:r>
-        <w:t>3</w:t>
+        <w:t>4</w:t>
       </w:r>
       <w:r>
         <w:t xml:space="preserve"> </w:t>
@@ -4954,6 +4980,27 @@
           <w:noProof/>
         </w:rPr>
       </w:pPr>
+    </w:p>
+    <w:p>
+      <w:pPr>
+        <w:pStyle w:val="MainTextwithTab"/>
+        <w:rPr>
+          <w:noProof/>
+        </w:rPr>
+      </w:pPr>
+    </w:p>
+    <w:p>
+      <w:pPr>
+        <w:pStyle w:val="MainTextwithTab"/>
+        <w:rPr>
+          <w:noProof/>
+        </w:rPr>
+      </w:pPr>
+    </w:p>
+    <w:p>
+      <w:pPr>
+        <w:pStyle w:val="Heading1"/>
+      </w:pPr>
       <w:r>
         <w:rPr>
           <w:noProof/>
@@ -4961,16 +5008,16 @@
         <mc:AlternateContent>
           <mc:Choice Requires="wps">
             <w:drawing>
-              <wp:anchor distT="45720" distB="45720" distL="114300" distR="114300" simplePos="0" relativeHeight="251673602" behindDoc="0" locked="0" layoutInCell="1" allowOverlap="1" wp14:anchorId="4DFA5514" wp14:editId="78363912">
+              <wp:anchor distT="45720" distB="45720" distL="114300" distR="114300" simplePos="0" relativeHeight="251673602" behindDoc="0" locked="0" layoutInCell="1" allowOverlap="1" wp14:anchorId="4DFA5514" wp14:editId="681E809A">
                 <wp:simplePos x="0" y="0"/>
                 <wp:positionH relativeFrom="margin">
-                  <wp:posOffset>3433888</wp:posOffset>
+                  <wp:posOffset>3435985</wp:posOffset>
                 </wp:positionH>
                 <wp:positionV relativeFrom="margin">
-                  <wp:posOffset>5533077</wp:posOffset>
+                  <wp:posOffset>5529580</wp:posOffset>
                 </wp:positionV>
-                <wp:extent cx="3196590" cy="2450465"/>
-                <wp:effectExtent l="0" t="0" r="22860" b="26035"/>
+                <wp:extent cx="3196590" cy="2194560"/>
+                <wp:effectExtent l="0" t="0" r="22860" b="15240"/>
                 <wp:wrapTopAndBottom/>
                 <wp:docPr id="3" name="Text Box 15"/>
                 <wp:cNvGraphicFramePr>
@@ -4985,7 +5032,7 @@
                       <wps:spPr bwMode="auto">
                         <a:xfrm>
                           <a:off x="0" y="0"/>
-                          <a:ext cx="3196590" cy="2450465"/>
+                          <a:ext cx="3196590" cy="2194560"/>
                         </a:xfrm>
                         <a:prstGeom prst="rect">
                           <a:avLst/>
@@ -5010,10 +5057,10 @@
                                 <w:noProof/>
                               </w:rPr>
                               <w:drawing>
-                                <wp:inline distT="0" distB="0" distL="0" distR="0" wp14:anchorId="1EA3850F" wp14:editId="02345709">
-                                  <wp:extent cx="3065069" cy="2066842"/>
-                                  <wp:effectExtent l="0" t="0" r="2540" b="0"/>
-                                  <wp:docPr id="15" name="Picture 15" descr="Chart&#10;&#10;Description automatically generated with low confidence"/>
+                                <wp:inline distT="0" distB="0" distL="0" distR="0" wp14:anchorId="0E472018" wp14:editId="76164C39">
+                                  <wp:extent cx="2997835" cy="1765300"/>
+                                  <wp:effectExtent l="0" t="0" r="0" b="6350"/>
+                                  <wp:docPr id="10" name="Picture 10"/>
                                   <wp:cNvGraphicFramePr>
                                     <a:graphicFrameLocks xmlns:a="http://schemas.openxmlformats.org/drawingml/2006/main" noChangeAspect="1"/>
                                   </wp:cNvGraphicFramePr>
@@ -5021,23 +5068,36 @@
                                     <a:graphicData uri="http://schemas.openxmlformats.org/drawingml/2006/picture">
                                       <pic:pic xmlns:pic="http://schemas.openxmlformats.org/drawingml/2006/picture">
                                         <pic:nvPicPr>
-                                          <pic:cNvPr id="1" name="Picture 1" descr="Chart&#10;&#10;Description automatically generated with low confidence"/>
-                                          <pic:cNvPicPr/>
+                                          <pic:cNvPr id="0" name="Picture 3"/>
+                                          <pic:cNvPicPr>
+                                            <a:picLocks noChangeAspect="1" noChangeArrowheads="1"/>
+                                          </pic:cNvPicPr>
                                         </pic:nvPicPr>
                                         <pic:blipFill>
-                                          <a:blip r:embed="rId13"/>
+                                          <a:blip r:embed="rId18">
+                                            <a:extLst>
+                                              <a:ext uri="{28A0092B-C50C-407E-A947-70E740481C1C}">
+                                                <a14:useLocalDpi xmlns:a14="http://schemas.microsoft.com/office/drawing/2010/main" val="0"/>
+                                              </a:ext>
+                                            </a:extLst>
+                                          </a:blip>
+                                          <a:srcRect/>
                                           <a:stretch>
                                             <a:fillRect/>
                                           </a:stretch>
                                         </pic:blipFill>
-                                        <pic:spPr>
+                                        <pic:spPr bwMode="auto">
                                           <a:xfrm>
                                             <a:off x="0" y="0"/>
-                                            <a:ext cx="3079915" cy="2076853"/>
+                                            <a:ext cx="2997835" cy="1765300"/>
                                           </a:xfrm>
                                           <a:prstGeom prst="rect">
                                             <a:avLst/>
                                           </a:prstGeom>
+                                          <a:noFill/>
+                                          <a:ln>
+                                            <a:noFill/>
+                                          </a:ln>
                                         </pic:spPr>
                                       </pic:pic>
                                     </a:graphicData>
@@ -5137,7 +5197,7 @@
           </mc:Choice>
           <mc:Fallback>
             <w:pict>
-              <v:shape w14:anchorId="4DFA5514" id="_x0000_s1027" type="#_x0000_t202" style="position:absolute;left:0;text-align:left;margin-left:270.4pt;margin-top:435.7pt;width:251.7pt;height:192.95pt;z-index:251673602;visibility:visible;mso-wrap-style:square;mso-width-percent:0;mso-height-percent:0;mso-wrap-distance-left:9pt;mso-wrap-distance-top:3.6pt;mso-wrap-distance-right:9pt;mso-wrap-distance-bottom:3.6pt;mso-position-horizontal:absolute;mso-position-horizontal-relative:margin;mso-position-vertical:absolute;mso-position-vertical-relative:margin;mso-width-percent:0;mso-height-percent:0;mso-width-relative:margin;mso-height-relative:margin;v-text-anchor:top" o:gfxdata="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">
+              <v:shape w14:anchorId="4DFA5514" id="_x0000_s1027" type="#_x0000_t202" style="position:absolute;left:0;text-align:left;margin-left:270.55pt;margin-top:435.4pt;width:251.7pt;height:172.8pt;z-index:251673602;visibility:visible;mso-wrap-style:square;mso-width-percent:0;mso-height-percent:0;mso-wrap-distance-left:9pt;mso-wrap-distance-top:3.6pt;mso-wrap-distance-right:9pt;mso-wrap-distance-bottom:3.6pt;mso-position-horizontal:absolute;mso-position-horizontal-relative:margin;mso-position-vertical:absolute;mso-position-vertical-relative:margin;mso-width-percent:0;mso-height-percent:0;mso-width-relative:margin;mso-height-relative:margin;v-text-anchor:top" o:gfxdata="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">
                 <v:path arrowok="t"/>
                 <v:textbox>
                   <w:txbxContent>
@@ -5147,10 +5207,10 @@
                           <w:noProof/>
                         </w:rPr>
                         <w:drawing>
-                          <wp:inline distT="0" distB="0" distL="0" distR="0" wp14:anchorId="1EA3850F" wp14:editId="02345709">
-                            <wp:extent cx="3065069" cy="2066842"/>
-                            <wp:effectExtent l="0" t="0" r="2540" b="0"/>
-                            <wp:docPr id="15" name="Picture 15" descr="Chart&#10;&#10;Description automatically generated with low confidence"/>
+                          <wp:inline distT="0" distB="0" distL="0" distR="0" wp14:anchorId="0E472018" wp14:editId="76164C39">
+                            <wp:extent cx="2997835" cy="1765300"/>
+                            <wp:effectExtent l="0" t="0" r="0" b="6350"/>
+                            <wp:docPr id="10" name="Picture 10"/>
                             <wp:cNvGraphicFramePr>
                               <a:graphicFrameLocks xmlns:a="http://schemas.openxmlformats.org/drawingml/2006/main" noChangeAspect="1"/>
                             </wp:cNvGraphicFramePr>
@@ -5158,23 +5218,36 @@
                               <a:graphicData uri="http://schemas.openxmlformats.org/drawingml/2006/picture">
                                 <pic:pic xmlns:pic="http://schemas.openxmlformats.org/drawingml/2006/picture">
                                   <pic:nvPicPr>
-                                    <pic:cNvPr id="1" name="Picture 1" descr="Chart&#10;&#10;Description automatically generated with low confidence"/>
-                                    <pic:cNvPicPr/>
+                                    <pic:cNvPr id="0" name="Picture 3"/>
+                                    <pic:cNvPicPr>
+                                      <a:picLocks noChangeAspect="1" noChangeArrowheads="1"/>
+                                    </pic:cNvPicPr>
                                   </pic:nvPicPr>
                                   <pic:blipFill>
-                                    <a:blip r:embed="rId13"/>
+                                    <a:blip r:embed="rId18">
+                                      <a:extLst>
+                                        <a:ext uri="{28A0092B-C50C-407E-A947-70E740481C1C}">
+                                          <a14:useLocalDpi xmlns:a14="http://schemas.microsoft.com/office/drawing/2010/main" val="0"/>
+                                        </a:ext>
+                                      </a:extLst>
+                                    </a:blip>
+                                    <a:srcRect/>
                                     <a:stretch>
                                       <a:fillRect/>
                                     </a:stretch>
                                   </pic:blipFill>
-                                  <pic:spPr>
+                                  <pic:spPr bwMode="auto">
                                     <a:xfrm>
                                       <a:off x="0" y="0"/>
-                                      <a:ext cx="3079915" cy="2076853"/>
+                                      <a:ext cx="2997835" cy="1765300"/>
                                     </a:xfrm>
                                     <a:prstGeom prst="rect">
                                       <a:avLst/>
                                     </a:prstGeom>
+                                    <a:noFill/>
+                                    <a:ln>
+                                      <a:noFill/>
+                                    </a:ln>
                                   </pic:spPr>
                                 </pic:pic>
                               </a:graphicData>
@@ -5263,27 +5336,6 @@
           </mc:Fallback>
         </mc:AlternateContent>
       </w:r>
-    </w:p>
-    <w:p>
-      <w:pPr>
-        <w:pStyle w:val="MainTextwithTab"/>
-        <w:rPr>
-          <w:noProof/>
-        </w:rPr>
-      </w:pPr>
-    </w:p>
-    <w:p>
-      <w:pPr>
-        <w:pStyle w:val="MainTextwithTab"/>
-        <w:rPr>
-          <w:noProof/>
-        </w:rPr>
-      </w:pPr>
-    </w:p>
-    <w:p>
-      <w:pPr>
-        <w:pStyle w:val="Heading1"/>
-      </w:pPr>
       <w:commentRangeStart w:id="10"/>
       <w:commentRangeStart w:id="11"/>
       <w:r>
@@ -5503,7 +5555,7 @@
           <w:sz w:val="20"/>
           <w:szCs w:val="20"/>
         </w:rPr>
-        <w:t xml:space="preserve"> the </w:t>
+        <w:t xml:space="preserve"> the largest </w:t>
       </w:r>
       <w:r>
         <w:rPr>
@@ -5516,8 +5568,7 @@
           <w:sz w:val="20"/>
           <w:szCs w:val="20"/>
         </w:rPr>
-        <w:lastRenderedPageBreak/>
-        <w:t xml:space="preserve">largest </w:t>
+        <w:t>increase in tremor amplitude and pupil diameter</w:t>
       </w:r>
       <w:r>
         <w:rPr>
@@ -5530,7 +5581,7 @@
           <w:sz w:val="20"/>
           <w:szCs w:val="20"/>
         </w:rPr>
-        <w:t>increase in tremor amplitude and pupil diameter</w:t>
+        <w:t xml:space="preserve"> in patients, although the differences </w:t>
       </w:r>
       <w:r>
         <w:rPr>
@@ -5543,7 +5594,7 @@
           <w:sz w:val="20"/>
           <w:szCs w:val="20"/>
         </w:rPr>
-        <w:t xml:space="preserve"> in patients, although the differences </w:t>
+        <w:t xml:space="preserve">in the tremor amplitude were </w:t>
       </w:r>
       <w:r>
         <w:rPr>
@@ -5556,19 +5607,7 @@
           <w:sz w:val="20"/>
           <w:szCs w:val="20"/>
         </w:rPr>
-        <w:t xml:space="preserve">in the tremor amplitude were </w:t>
-      </w:r>
-      <w:r>
-        <w:rPr>
-          <w:rStyle w:val="Heading2Char"/>
-          <w:rFonts w:ascii="STIX Two Text" w:eastAsiaTheme="minorEastAsia" w:hAnsi="STIX Two Text"/>
-          <w:b w:val="0"/>
-          <w:bCs w:val="0"/>
-          <w:iCs w:val="0"/>
-          <w:color w:val="000000" w:themeColor="text1"/>
-          <w:sz w:val="20"/>
-          <w:szCs w:val="20"/>
-        </w:rPr>
+        <w:lastRenderedPageBreak/>
         <w:t>only significant for the auditive only and auditive-visual condition</w:t>
       </w:r>
       <w:r>
@@ -8122,16 +8161,7 @@
           <w:sz w:val="18"/>
           <w:szCs w:val="18"/>
         </w:rPr>
-        <w:t xml:space="preserve"> </w:t>
-      </w:r>
-      <w:r>
-        <w:rPr>
-          <w:rFonts w:ascii="Helvetica" w:hAnsi="Helvetica" w:cs="Helvetica"/>
-          <w:color w:val="141413"/>
-          <w:sz w:val="18"/>
-          <w:szCs w:val="18"/>
-        </w:rPr>
-        <w:t xml:space="preserve">might cause arousal/psychological stress and thereby </w:t>
+        <w:t xml:space="preserve"> might cause arousal/psychological stress and thereby </w:t>
       </w:r>
       <w:r>
         <w:rPr>
@@ -8158,7 +8188,16 @@
           <w:sz w:val="18"/>
           <w:szCs w:val="18"/>
         </w:rPr>
-        <w:t xml:space="preserve">, with the locus coeruleus (LC) </w:t>
+        <w:t xml:space="preserve">, with the locus coeruleus </w:t>
+      </w:r>
+      <w:r>
+        <w:rPr>
+          <w:rFonts w:ascii="Helvetica" w:hAnsi="Helvetica" w:cs="Helvetica"/>
+          <w:color w:val="141413"/>
+          <w:sz w:val="18"/>
+          <w:szCs w:val="18"/>
+        </w:rPr>
+        <w:t xml:space="preserve">(LC) </w:t>
       </w:r>
       <w:r>
         <w:rPr>
@@ -9169,7 +9208,7 @@
                                           </pic:cNvPicPr>
                                         </pic:nvPicPr>
                                         <pic:blipFill rotWithShape="1">
-                                          <a:blip r:embed="rId18">
+                                          <a:blip r:embed="rId19">
                                             <a:extLst>
                                               <a:ext uri="{28A0092B-C50C-407E-A947-70E740481C1C}">
                                                 <a14:useLocalDpi xmlns:a14="http://schemas.microsoft.com/office/drawing/2010/main" val="0"/>
@@ -9372,7 +9411,7 @@
                                     </pic:cNvPicPr>
                                   </pic:nvPicPr>
                                   <pic:blipFill rotWithShape="1">
-                                    <a:blip r:embed="rId18">
+                                    <a:blip r:embed="rId19">
                                       <a:extLst>
                                         <a:ext uri="{28A0092B-C50C-407E-A947-70E740481C1C}">
                                           <a14:useLocalDpi xmlns:a14="http://schemas.microsoft.com/office/drawing/2010/main" val="0"/>
@@ -10483,7 +10522,7 @@
       <w:r>
         <w:t xml:space="preserve"> (</w:t>
       </w:r>
-      <w:hyperlink r:id="rId19" w:history="1">
+      <w:hyperlink r:id="rId20" w:history="1">
         <w:r>
           <w:rPr>
             <w:rStyle w:val="Hyperlink"/>
@@ -10610,7 +10649,7 @@
                                           </pic:cNvPicPr>
                                         </pic:nvPicPr>
                                         <pic:blipFill>
-                                          <a:blip r:embed="rId20">
+                                          <a:blip r:embed="rId21">
                                             <a:extLst>
                                               <a:ext uri="{28A0092B-C50C-407E-A947-70E740481C1C}">
                                                 <a14:useLocalDpi xmlns:a14="http://schemas.microsoft.com/office/drawing/2010/main" val="0"/>
@@ -10671,10 +10710,10 @@
                                 <w:noProof/>
                               </w:rPr>
                               <w:drawing>
-                                <wp:inline distT="0" distB="0" distL="0" distR="0" wp14:anchorId="67ADD719" wp14:editId="7B1FC1CA">
-                                  <wp:extent cx="1894637" cy="1894995"/>
-                                  <wp:effectExtent l="0" t="0" r="0" b="0"/>
-                                  <wp:docPr id="9" name="Picture 9" descr="Chart&#10;&#10;Description automatically generated"/>
+                                <wp:inline distT="0" distB="0" distL="0" distR="0" wp14:anchorId="0E9A9BE6" wp14:editId="1717776F">
+                                  <wp:extent cx="1844702" cy="2159404"/>
+                                  <wp:effectExtent l="0" t="0" r="3175" b="0"/>
+                                  <wp:docPr id="1" name="Picture 1"/>
                                   <wp:cNvGraphicFramePr>
                                     <a:graphicFrameLocks xmlns:a="http://schemas.openxmlformats.org/drawingml/2006/main" noChangeAspect="1"/>
                                   </wp:cNvGraphicFramePr>
@@ -10682,26 +10721,26 @@
                                     <a:graphicData uri="http://schemas.openxmlformats.org/drawingml/2006/picture">
                                       <pic:pic xmlns:pic="http://schemas.openxmlformats.org/drawingml/2006/picture">
                                         <pic:nvPicPr>
-                                          <pic:cNvPr id="9" name="Picture 9" descr="Chart&#10;&#10;Description automatically generated"/>
+                                          <pic:cNvPr id="0" name="Picture 1"/>
                                           <pic:cNvPicPr>
                                             <a:picLocks noChangeAspect="1" noChangeArrowheads="1"/>
                                           </pic:cNvPicPr>
                                         </pic:nvPicPr>
                                         <pic:blipFill rotWithShape="1">
-                                          <a:blip r:embed="rId21">
+                                          <a:blip r:embed="rId22">
                                             <a:extLst>
                                               <a:ext uri="{28A0092B-C50C-407E-A947-70E740481C1C}">
                                                 <a14:useLocalDpi xmlns:a14="http://schemas.microsoft.com/office/drawing/2010/main" val="0"/>
                                               </a:ext>
                                             </a:extLst>
                                           </a:blip>
-                                          <a:srcRect l="19718" t="11950" r="12957" b="-1731"/>
+                                          <a:srcRect l="21937" t="-1" r="13756" b="-459"/>
                                           <a:stretch/>
                                         </pic:blipFill>
                                         <pic:spPr bwMode="auto">
                                           <a:xfrm>
                                             <a:off x="0" y="0"/>
-                                            <a:ext cx="1928300" cy="1928664"/>
+                                            <a:ext cx="1869365" cy="2188274"/>
                                           </a:xfrm>
                                           <a:prstGeom prst="rect">
                                             <a:avLst/>
@@ -10727,7 +10766,7 @@
                                 <w:noProof/>
                               </w:rPr>
                               <w:drawing>
-                                <wp:inline distT="0" distB="0" distL="0" distR="0" wp14:anchorId="7BFA1354" wp14:editId="6B6E0E2B">
+                                <wp:inline distT="0" distB="0" distL="0" distR="0" wp14:anchorId="7BFA1354" wp14:editId="46D0E019">
                                   <wp:extent cx="4637837" cy="2142619"/>
                                   <wp:effectExtent l="0" t="0" r="0" b="0"/>
                                   <wp:docPr id="11" name="Picture 11"/>
@@ -10744,7 +10783,7 @@
                                           </pic:cNvPicPr>
                                         </pic:nvPicPr>
                                         <pic:blipFill>
-                                          <a:blip r:embed="rId22">
+                                          <a:blip r:embed="rId23">
                                             <a:extLst>
                                               <a:ext uri="{28A0092B-C50C-407E-A947-70E740481C1C}">
                                                 <a14:useLocalDpi xmlns:a14="http://schemas.microsoft.com/office/drawing/2010/main" val="0"/>
@@ -10976,7 +11015,7 @@
                                     </pic:cNvPicPr>
                                   </pic:nvPicPr>
                                   <pic:blipFill>
-                                    <a:blip r:embed="rId20">
+                                    <a:blip r:embed="rId21">
                                       <a:extLst>
                                         <a:ext uri="{28A0092B-C50C-407E-A947-70E740481C1C}">
                                           <a14:useLocalDpi xmlns:a14="http://schemas.microsoft.com/office/drawing/2010/main" val="0"/>
@@ -11037,10 +11076,10 @@
                           <w:noProof/>
                         </w:rPr>
                         <w:drawing>
-                          <wp:inline distT="0" distB="0" distL="0" distR="0" wp14:anchorId="67ADD719" wp14:editId="7B1FC1CA">
-                            <wp:extent cx="1894637" cy="1894995"/>
-                            <wp:effectExtent l="0" t="0" r="0" b="0"/>
-                            <wp:docPr id="9" name="Picture 9" descr="Chart&#10;&#10;Description automatically generated"/>
+                          <wp:inline distT="0" distB="0" distL="0" distR="0" wp14:anchorId="0E9A9BE6" wp14:editId="1717776F">
+                            <wp:extent cx="1844702" cy="2159404"/>
+                            <wp:effectExtent l="0" t="0" r="3175" b="0"/>
+                            <wp:docPr id="1" name="Picture 1"/>
                             <wp:cNvGraphicFramePr>
                               <a:graphicFrameLocks xmlns:a="http://schemas.openxmlformats.org/drawingml/2006/main" noChangeAspect="1"/>
                             </wp:cNvGraphicFramePr>
@@ -11048,26 +11087,26 @@
                               <a:graphicData uri="http://schemas.openxmlformats.org/drawingml/2006/picture">
                                 <pic:pic xmlns:pic="http://schemas.openxmlformats.org/drawingml/2006/picture">
                                   <pic:nvPicPr>
-                                    <pic:cNvPr id="9" name="Picture 9" descr="Chart&#10;&#10;Description automatically generated"/>
+                                    <pic:cNvPr id="0" name="Picture 1"/>
                                     <pic:cNvPicPr>
                                       <a:picLocks noChangeAspect="1" noChangeArrowheads="1"/>
                                     </pic:cNvPicPr>
                                   </pic:nvPicPr>
                                   <pic:blipFill rotWithShape="1">
-                                    <a:blip r:embed="rId21">
+                                    <a:blip r:embed="rId22">
                                       <a:extLst>
                                         <a:ext uri="{28A0092B-C50C-407E-A947-70E740481C1C}">
                                           <a14:useLocalDpi xmlns:a14="http://schemas.microsoft.com/office/drawing/2010/main" val="0"/>
                                         </a:ext>
                                       </a:extLst>
                                     </a:blip>
-                                    <a:srcRect l="19718" t="11950" r="12957" b="-1731"/>
+                                    <a:srcRect l="21937" t="-1" r="13756" b="-459"/>
                                     <a:stretch/>
                                   </pic:blipFill>
                                   <pic:spPr bwMode="auto">
                                     <a:xfrm>
                                       <a:off x="0" y="0"/>
-                                      <a:ext cx="1928300" cy="1928664"/>
+                                      <a:ext cx="1869365" cy="2188274"/>
                                     </a:xfrm>
                                     <a:prstGeom prst="rect">
                                       <a:avLst/>
@@ -11093,7 +11132,7 @@
                           <w:noProof/>
                         </w:rPr>
                         <w:drawing>
-                          <wp:inline distT="0" distB="0" distL="0" distR="0" wp14:anchorId="7BFA1354" wp14:editId="6B6E0E2B">
+                          <wp:inline distT="0" distB="0" distL="0" distR="0" wp14:anchorId="7BFA1354" wp14:editId="46D0E019">
                             <wp:extent cx="4637837" cy="2142619"/>
                             <wp:effectExtent l="0" t="0" r="0" b="0"/>
                             <wp:docPr id="11" name="Picture 11"/>
@@ -11110,7 +11149,7 @@
                                     </pic:cNvPicPr>
                                   </pic:nvPicPr>
                                   <pic:blipFill>
-                                    <a:blip r:embed="rId22">
+                                    <a:blip r:embed="rId23">
                                       <a:extLst>
                                         <a:ext uri="{28A0092B-C50C-407E-A947-70E740481C1C}">
                                           <a14:useLocalDpi xmlns:a14="http://schemas.microsoft.com/office/drawing/2010/main" val="0"/>

</xml_diff>